<commit_message>
add docker setup to deployment manual
</commit_message>
<xml_diff>
--- a/documentation/documentation/ITP_NFA-Shop_Deployment_Manual.docx
+++ b/documentation/documentation/ITP_NFA-Shop_Deployment_Manual.docx
@@ -4,7 +4,7 @@
   <w:body>
     <w:tbl>
       <w:tblPr>
-        <w:tblStyle w:val="TableGrid"/>
+        <w:tblStyle w:val="Tabellenraster"/>
         <w:tblW w:w="9062" w:type="dxa"/>
         <w:tblBorders>
           <w:top w:val="none" w:sz="0" w:space="0" w:color="auto"/>
@@ -68,22 +68,7 @@
                 <w:szCs w:val="56"/>
                 <w:lang w:val="en-US"/>
               </w:rPr>
-              <w:t xml:space="preserve"> </w:t>
-            </w:r>
-            <w:proofErr w:type="gramStart"/>
-            <w:r>
-              <w:rPr>
-                <w:rFonts w:ascii="Calibri Light" w:eastAsia="Times New Roman" w:hAnsi="Calibri Light" w:cs="Times New Roman"/>
-                <w:b/>
-                <w:bCs/>
-                <w:iCs w:val="0"/>
-                <w:spacing w:val="-10"/>
-                <w:kern w:val="28"/>
-                <w:sz w:val="56"/>
-                <w:szCs w:val="56"/>
-                <w:lang w:val="en-US"/>
-              </w:rPr>
-              <w:t>Manual</w:t>
+              <w:t xml:space="preserve"> Manual</w:t>
             </w:r>
             <w:r>
               <w:rPr>
@@ -95,23 +80,8 @@
                 <w:szCs w:val="56"/>
                 <w:lang w:val="en-US"/>
               </w:rPr>
-              <w:t xml:space="preserve">  -</w:t>
+              <w:t xml:space="preserve">  -Webshop</w:t>
             </w:r>
-            <w:proofErr w:type="spellStart"/>
-            <w:proofErr w:type="gramEnd"/>
-            <w:r>
-              <w:rPr>
-                <w:rFonts w:ascii="Calibri Light" w:eastAsia="Times New Roman" w:hAnsi="Calibri Light" w:cs="Times New Roman"/>
-                <w:iCs w:val="0"/>
-                <w:spacing w:val="-10"/>
-                <w:kern w:val="28"/>
-                <w:sz w:val="56"/>
-                <w:szCs w:val="56"/>
-                <w:lang w:val="en-US"/>
-              </w:rPr>
-              <w:t>Webshop</w:t>
-            </w:r>
-            <w:proofErr w:type="spellEnd"/>
           </w:p>
           <w:p>
             <w:pPr>
@@ -139,33 +109,7 @@
                 <w:szCs w:val="22"/>
                 <w:lang w:val="en-US"/>
               </w:rPr>
-              <w:t xml:space="preserve">Nix Für </w:t>
-            </w:r>
-            <w:proofErr w:type="spellStart"/>
-            <w:r>
-              <w:rPr>
-                <w:rFonts w:ascii="Calibri" w:eastAsia="Times New Roman" w:hAnsi="Calibri" w:cs="Times New Roman"/>
-                <w:iCs w:val="0"/>
-                <w:color w:val="5A5A5A"/>
-                <w:spacing w:val="15"/>
-                <w:sz w:val="22"/>
-                <w:szCs w:val="22"/>
-                <w:lang w:val="en-US"/>
-              </w:rPr>
-              <w:t>Arme</w:t>
-            </w:r>
-            <w:proofErr w:type="spellEnd"/>
-            <w:r>
-              <w:rPr>
-                <w:rFonts w:ascii="Calibri" w:eastAsia="Times New Roman" w:hAnsi="Calibri" w:cs="Times New Roman"/>
-                <w:iCs w:val="0"/>
-                <w:color w:val="5A5A5A"/>
-                <w:spacing w:val="15"/>
-                <w:sz w:val="22"/>
-                <w:szCs w:val="22"/>
-                <w:lang w:val="en-US"/>
-              </w:rPr>
-              <w:t xml:space="preserve"> – Shop</w:t>
+              <w:t>Nix Für Arme – Shop</w:t>
             </w:r>
           </w:p>
           <w:p>
@@ -309,29 +253,7 @@
                 <w:szCs w:val="22"/>
                 <w:lang w:val="en-US"/>
               </w:rPr>
-              <w:t xml:space="preserve">Nguyen, </w:t>
-            </w:r>
-            <w:proofErr w:type="spellStart"/>
-            <w:r>
-              <w:rPr>
-                <w:rFonts w:ascii="Calibri" w:eastAsia="Calibri" w:hAnsi="Calibri" w:cs="Times New Roman"/>
-                <w:iCs w:val="0"/>
-                <w:sz w:val="24"/>
-                <w:szCs w:val="22"/>
-                <w:lang w:val="en-US"/>
-              </w:rPr>
-              <w:t>Binh</w:t>
-            </w:r>
-            <w:proofErr w:type="spellEnd"/>
-            <w:r>
-              <w:rPr>
-                <w:rFonts w:ascii="Calibri" w:eastAsia="Calibri" w:hAnsi="Calibri" w:cs="Times New Roman"/>
-                <w:iCs w:val="0"/>
-                <w:sz w:val="24"/>
-                <w:szCs w:val="22"/>
-                <w:lang w:val="en-US"/>
-              </w:rPr>
-              <w:t xml:space="preserve"> Duong, </w:t>
+              <w:t xml:space="preserve">Nguyen, Binh Duong, </w:t>
             </w:r>
             <w:hyperlink r:id="rId8" w:history="1">
               <w:r>
@@ -414,51 +336,7 @@
                 <w:szCs w:val="22"/>
                 <w:lang w:val="en-US"/>
               </w:rPr>
-              <w:t xml:space="preserve">Le, </w:t>
-            </w:r>
-            <w:proofErr w:type="spellStart"/>
-            <w:r>
-              <w:rPr>
-                <w:rFonts w:ascii="Calibri" w:eastAsia="Calibri" w:hAnsi="Calibri" w:cs="Times New Roman"/>
-                <w:iCs w:val="0"/>
-                <w:sz w:val="24"/>
-                <w:szCs w:val="22"/>
-                <w:lang w:val="en-US"/>
-              </w:rPr>
-              <w:t>Duy</w:t>
-            </w:r>
-            <w:proofErr w:type="spellEnd"/>
-            <w:r>
-              <w:rPr>
-                <w:rFonts w:ascii="Calibri" w:eastAsia="Calibri" w:hAnsi="Calibri" w:cs="Times New Roman"/>
-                <w:iCs w:val="0"/>
-                <w:sz w:val="24"/>
-                <w:szCs w:val="22"/>
-                <w:lang w:val="en-US"/>
-              </w:rPr>
-              <w:t xml:space="preserve"> </w:t>
-            </w:r>
-            <w:proofErr w:type="spellStart"/>
-            <w:r>
-              <w:rPr>
-                <w:rFonts w:ascii="Calibri" w:eastAsia="Calibri" w:hAnsi="Calibri" w:cs="Times New Roman"/>
-                <w:iCs w:val="0"/>
-                <w:sz w:val="24"/>
-                <w:szCs w:val="22"/>
-                <w:lang w:val="en-US"/>
-              </w:rPr>
-              <w:t>Hiep</w:t>
-            </w:r>
-            <w:proofErr w:type="spellEnd"/>
-            <w:r>
-              <w:rPr>
-                <w:rFonts w:ascii="Calibri" w:eastAsia="Calibri" w:hAnsi="Calibri" w:cs="Times New Roman"/>
-                <w:iCs w:val="0"/>
-                <w:sz w:val="24"/>
-                <w:szCs w:val="22"/>
-                <w:lang w:val="en-US"/>
-              </w:rPr>
-              <w:t xml:space="preserve">, if22b054@technikum-wien.at </w:t>
+              <w:t xml:space="preserve">Le, Duy Hiep, if22b054@technikum-wien.at </w:t>
             </w:r>
           </w:p>
           <w:p>
@@ -470,7 +348,6 @@
                 <w:szCs w:val="22"/>
               </w:rPr>
             </w:pPr>
-            <w:proofErr w:type="spellStart"/>
             <w:r>
               <w:rPr>
                 <w:rFonts w:ascii="Calibri" w:eastAsia="Calibri" w:hAnsi="Calibri" w:cs="Times New Roman"/>
@@ -478,17 +355,7 @@
                 <w:sz w:val="24"/>
                 <w:szCs w:val="22"/>
               </w:rPr>
-              <w:t>Pfeifhofer</w:t>
-            </w:r>
-            <w:proofErr w:type="spellEnd"/>
-            <w:r>
-              <w:rPr>
-                <w:rFonts w:ascii="Calibri" w:eastAsia="Calibri" w:hAnsi="Calibri" w:cs="Times New Roman"/>
-                <w:iCs w:val="0"/>
-                <w:sz w:val="24"/>
-                <w:szCs w:val="22"/>
-              </w:rPr>
-              <w:t xml:space="preserve">, Daniel, </w:t>
+              <w:t xml:space="preserve">Pfeifhofer, Daniel, </w:t>
             </w:r>
             <w:hyperlink r:id="rId9" w:history="1">
               <w:r>
@@ -660,7 +527,178 @@
               </w:p>
               <w:p>
                 <w:pPr>
-                  <w:pStyle w:val="TOC2"/>
+                  <w:pStyle w:val="Verzeichnis1"/>
+                  <w:tabs>
+                    <w:tab w:val="right" w:leader="dot" w:pos="9016"/>
+                  </w:tabs>
+                  <w:rPr>
+                    <w:rFonts w:cstheme="minorBidi"/>
+                    <w:b w:val="0"/>
+                    <w:bCs w:val="0"/>
+                    <w:i w:val="0"/>
+                    <w:iCs w:val="0"/>
+                    <w:noProof/>
+                    <w:sz w:val="22"/>
+                    <w:szCs w:val="22"/>
+                    <w:lang w:eastAsia="de-DE"/>
+                  </w:rPr>
+                </w:pPr>
+                <w:r>
+                  <w:rPr>
+                    <w:rFonts w:ascii="Calibri" w:eastAsia="Calibri" w:hAnsi="Calibri" w:cs="Times New Roman"/>
+                  </w:rPr>
+                  <w:fldChar w:fldCharType="begin"/>
+                </w:r>
+                <w:r>
+                  <w:rPr>
+                    <w:rFonts w:ascii="Calibri" w:eastAsia="Calibri" w:hAnsi="Calibri" w:cs="Times New Roman"/>
+                  </w:rPr>
+                  <w:instrText xml:space="preserve"> TOC \o "1-3" \h \z \u </w:instrText>
+                </w:r>
+                <w:r>
+                  <w:rPr>
+                    <w:rFonts w:ascii="Calibri" w:eastAsia="Calibri" w:hAnsi="Calibri" w:cs="Times New Roman"/>
+                  </w:rPr>
+                  <w:fldChar w:fldCharType="separate"/>
+                </w:r>
+                <w:hyperlink w:anchor="_Toc152077396" w:history="1">
+                  <w:r>
+                    <w:rPr>
+                      <w:rStyle w:val="Hyperlink"/>
+                      <w:rFonts w:eastAsia="Arial Unicode MS"/>
+                      <w:noProof/>
+                    </w:rPr>
+                    <w:t>Aufsetzen des Projekts mittels Docker</w:t>
+                  </w:r>
+                  <w:r>
+                    <w:rPr>
+                      <w:noProof/>
+                      <w:webHidden/>
+                    </w:rPr>
+                    <w:tab/>
+                  </w:r>
+                  <w:r>
+                    <w:rPr>
+                      <w:noProof/>
+                      <w:webHidden/>
+                    </w:rPr>
+                    <w:fldChar w:fldCharType="begin"/>
+                  </w:r>
+                  <w:r>
+                    <w:rPr>
+                      <w:noProof/>
+                      <w:webHidden/>
+                    </w:rPr>
+                    <w:instrText xml:space="preserve"> PAGEREF _Toc152077396 \h </w:instrText>
+                  </w:r>
+                  <w:r>
+                    <w:rPr>
+                      <w:noProof/>
+                      <w:webHidden/>
+                    </w:rPr>
+                  </w:r>
+                  <w:r>
+                    <w:rPr>
+                      <w:noProof/>
+                      <w:webHidden/>
+                    </w:rPr>
+                    <w:fldChar w:fldCharType="separate"/>
+                  </w:r>
+                  <w:r>
+                    <w:rPr>
+                      <w:noProof/>
+                      <w:webHidden/>
+                    </w:rPr>
+                    <w:t>2</w:t>
+                  </w:r>
+                  <w:r>
+                    <w:rPr>
+                      <w:noProof/>
+                      <w:webHidden/>
+                    </w:rPr>
+                    <w:fldChar w:fldCharType="end"/>
+                  </w:r>
+                </w:hyperlink>
+              </w:p>
+              <w:p>
+                <w:pPr>
+                  <w:pStyle w:val="Verzeichnis1"/>
+                  <w:tabs>
+                    <w:tab w:val="right" w:leader="dot" w:pos="9016"/>
+                  </w:tabs>
+                  <w:rPr>
+                    <w:rFonts w:cstheme="minorBidi"/>
+                    <w:b w:val="0"/>
+                    <w:bCs w:val="0"/>
+                    <w:i w:val="0"/>
+                    <w:iCs w:val="0"/>
+                    <w:noProof/>
+                    <w:sz w:val="22"/>
+                    <w:szCs w:val="22"/>
+                    <w:lang w:eastAsia="de-DE"/>
+                  </w:rPr>
+                </w:pPr>
+                <w:hyperlink w:anchor="_Toc152077397" w:history="1">
+                  <w:r>
+                    <w:rPr>
+                      <w:rStyle w:val="Hyperlink"/>
+                      <w:noProof/>
+                    </w:rPr>
+                    <w:t>Aufsetzen des Projekts mittels XAMPP oder MAMPP</w:t>
+                  </w:r>
+                  <w:r>
+                    <w:rPr>
+                      <w:noProof/>
+                      <w:webHidden/>
+                    </w:rPr>
+                    <w:tab/>
+                  </w:r>
+                  <w:r>
+                    <w:rPr>
+                      <w:noProof/>
+                      <w:webHidden/>
+                    </w:rPr>
+                    <w:fldChar w:fldCharType="begin"/>
+                  </w:r>
+                  <w:r>
+                    <w:rPr>
+                      <w:noProof/>
+                      <w:webHidden/>
+                    </w:rPr>
+                    <w:instrText xml:space="preserve"> PAGEREF _Toc152077397 \h </w:instrText>
+                  </w:r>
+                  <w:r>
+                    <w:rPr>
+                      <w:noProof/>
+                      <w:webHidden/>
+                    </w:rPr>
+                  </w:r>
+                  <w:r>
+                    <w:rPr>
+                      <w:noProof/>
+                      <w:webHidden/>
+                    </w:rPr>
+                    <w:fldChar w:fldCharType="separate"/>
+                  </w:r>
+                  <w:r>
+                    <w:rPr>
+                      <w:noProof/>
+                      <w:webHidden/>
+                    </w:rPr>
+                    <w:t>2</w:t>
+                  </w:r>
+                  <w:r>
+                    <w:rPr>
+                      <w:noProof/>
+                      <w:webHidden/>
+                    </w:rPr>
+                    <w:fldChar w:fldCharType="end"/>
+                  </w:r>
+                </w:hyperlink>
+              </w:p>
+              <w:p>
+                <w:pPr>
+                  <w:pStyle w:val="Verzeichnis2"/>
                   <w:tabs>
                     <w:tab w:val="right" w:leader="dot" w:pos="9016"/>
                   </w:tabs>
@@ -669,33 +707,10 @@
                     <w:b w:val="0"/>
                     <w:bCs w:val="0"/>
                     <w:noProof/>
-                    <w:sz w:val="24"/>
-                    <w:szCs w:val="24"/>
-                    <w:lang w:val="en-AT" w:eastAsia="en-GB"/>
+                    <w:lang w:eastAsia="de-DE"/>
                   </w:rPr>
                 </w:pPr>
-                <w:r>
-                  <w:rPr>
-                    <w:rFonts w:ascii="Calibri" w:eastAsia="Calibri" w:hAnsi="Calibri" w:cs="Times New Roman"/>
-                    <w:sz w:val="24"/>
-                  </w:rPr>
-                  <w:fldChar w:fldCharType="begin"/>
-                </w:r>
-                <w:r>
-                  <w:rPr>
-                    <w:rFonts w:ascii="Calibri" w:eastAsia="Calibri" w:hAnsi="Calibri" w:cs="Times New Roman"/>
-                    <w:sz w:val="24"/>
-                  </w:rPr>
-                  <w:instrText xml:space="preserve"> TOC \o "1-3" \h \z \u </w:instrText>
-                </w:r>
-                <w:r>
-                  <w:rPr>
-                    <w:rFonts w:ascii="Calibri" w:eastAsia="Calibri" w:hAnsi="Calibri" w:cs="Times New Roman"/>
-                    <w:sz w:val="24"/>
-                  </w:rPr>
-                  <w:fldChar w:fldCharType="separate"/>
-                </w:r>
-                <w:hyperlink w:anchor="_Toc138697960" w:history="1">
+                <w:hyperlink w:anchor="_Toc152077398" w:history="1">
                   <w:r>
                     <w:rPr>
                       <w:rStyle w:val="Hyperlink"/>
@@ -723,7 +738,7 @@
                       <w:noProof/>
                       <w:webHidden/>
                     </w:rPr>
-                    <w:instrText xml:space="preserve"> PAGEREF _Toc138697960 \h </w:instrText>
+                    <w:instrText xml:space="preserve"> PAGEREF _Toc152077398 \h </w:instrText>
                   </w:r>
                   <w:r>
                     <w:rPr>
@@ -743,7 +758,7 @@
                       <w:noProof/>
                       <w:webHidden/>
                     </w:rPr>
-                    <w:t>1</w:t>
+                    <w:t>2</w:t>
                   </w:r>
                   <w:r>
                     <w:rPr>
@@ -756,19 +771,19 @@
               </w:p>
               <w:p>
                 <w:pPr>
-                  <w:pStyle w:val="TOC3"/>
+                  <w:pStyle w:val="Verzeichnis3"/>
                   <w:tabs>
                     <w:tab w:val="right" w:leader="dot" w:pos="9016"/>
                   </w:tabs>
                   <w:rPr>
                     <w:rFonts w:cstheme="minorBidi"/>
                     <w:noProof/>
-                    <w:sz w:val="24"/>
-                    <w:szCs w:val="24"/>
-                    <w:lang w:val="en-AT" w:eastAsia="en-GB"/>
+                    <w:sz w:val="22"/>
+                    <w:szCs w:val="22"/>
+                    <w:lang w:eastAsia="de-DE"/>
                   </w:rPr>
                 </w:pPr>
-                <w:hyperlink w:anchor="_Toc138697961" w:history="1">
+                <w:hyperlink w:anchor="_Toc152077399" w:history="1">
                   <w:r>
                     <w:rPr>
                       <w:rStyle w:val="Hyperlink"/>
@@ -796,7 +811,7 @@
                       <w:noProof/>
                       <w:webHidden/>
                     </w:rPr>
-                    <w:instrText xml:space="preserve"> PAGEREF _Toc138697961 \h </w:instrText>
+                    <w:instrText xml:space="preserve"> PAGEREF _Toc152077399 \h </w:instrText>
                   </w:r>
                   <w:r>
                     <w:rPr>
@@ -816,7 +831,7 @@
                       <w:noProof/>
                       <w:webHidden/>
                     </w:rPr>
-                    <w:t>1</w:t>
+                    <w:t>2</w:t>
                   </w:r>
                   <w:r>
                     <w:rPr>
@@ -829,19 +844,19 @@
               </w:p>
               <w:p>
                 <w:pPr>
-                  <w:pStyle w:val="TOC3"/>
+                  <w:pStyle w:val="Verzeichnis3"/>
                   <w:tabs>
                     <w:tab w:val="right" w:leader="dot" w:pos="9016"/>
                   </w:tabs>
                   <w:rPr>
                     <w:rFonts w:cstheme="minorBidi"/>
                     <w:noProof/>
-                    <w:sz w:val="24"/>
-                    <w:szCs w:val="24"/>
-                    <w:lang w:val="en-AT" w:eastAsia="en-GB"/>
+                    <w:sz w:val="22"/>
+                    <w:szCs w:val="22"/>
+                    <w:lang w:eastAsia="de-DE"/>
                   </w:rPr>
                 </w:pPr>
-                <w:hyperlink w:anchor="_Toc138697962" w:history="1">
+                <w:hyperlink w:anchor="_Toc152077400" w:history="1">
                   <w:r>
                     <w:rPr>
                       <w:rStyle w:val="Hyperlink"/>
@@ -869,7 +884,7 @@
                       <w:noProof/>
                       <w:webHidden/>
                     </w:rPr>
-                    <w:instrText xml:space="preserve"> PAGEREF _Toc138697962 \h </w:instrText>
+                    <w:instrText xml:space="preserve"> PAGEREF _Toc152077400 \h </w:instrText>
                   </w:r>
                   <w:r>
                     <w:rPr>
@@ -902,7 +917,7 @@
               </w:p>
               <w:p>
                 <w:pPr>
-                  <w:pStyle w:val="TOC2"/>
+                  <w:pStyle w:val="Verzeichnis2"/>
                   <w:tabs>
                     <w:tab w:val="right" w:leader="dot" w:pos="9016"/>
                   </w:tabs>
@@ -911,12 +926,10 @@
                     <w:b w:val="0"/>
                     <w:bCs w:val="0"/>
                     <w:noProof/>
-                    <w:sz w:val="24"/>
-                    <w:szCs w:val="24"/>
-                    <w:lang w:val="en-AT" w:eastAsia="en-GB"/>
+                    <w:lang w:eastAsia="de-DE"/>
                   </w:rPr>
                 </w:pPr>
-                <w:hyperlink w:anchor="_Toc138697963" w:history="1">
+                <w:hyperlink w:anchor="_Toc152077401" w:history="1">
                   <w:r>
                     <w:rPr>
                       <w:rStyle w:val="Hyperlink"/>
@@ -944,7 +957,7 @@
                       <w:noProof/>
                       <w:webHidden/>
                     </w:rPr>
-                    <w:instrText xml:space="preserve"> PAGEREF _Toc138697963 \h </w:instrText>
+                    <w:instrText xml:space="preserve"> PAGEREF _Toc152077401 \h </w:instrText>
                   </w:r>
                   <w:r>
                     <w:rPr>
@@ -977,19 +990,19 @@
               </w:p>
               <w:p>
                 <w:pPr>
-                  <w:pStyle w:val="TOC3"/>
+                  <w:pStyle w:val="Verzeichnis3"/>
                   <w:tabs>
                     <w:tab w:val="right" w:leader="dot" w:pos="9016"/>
                   </w:tabs>
                   <w:rPr>
                     <w:rFonts w:cstheme="minorBidi"/>
                     <w:noProof/>
-                    <w:sz w:val="24"/>
-                    <w:szCs w:val="24"/>
-                    <w:lang w:val="en-AT" w:eastAsia="en-GB"/>
+                    <w:sz w:val="22"/>
+                    <w:szCs w:val="22"/>
+                    <w:lang w:eastAsia="de-DE"/>
                   </w:rPr>
                 </w:pPr>
-                <w:hyperlink w:anchor="_Toc138697964" w:history="1">
+                <w:hyperlink w:anchor="_Toc152077402" w:history="1">
                   <w:r>
                     <w:rPr>
                       <w:rStyle w:val="Hyperlink"/>
@@ -1017,7 +1030,7 @@
                       <w:noProof/>
                       <w:webHidden/>
                     </w:rPr>
-                    <w:instrText xml:space="preserve"> PAGEREF _Toc138697964 \h </w:instrText>
+                    <w:instrText xml:space="preserve"> PAGEREF _Toc152077402 \h </w:instrText>
                   </w:r>
                   <w:r>
                     <w:rPr>
@@ -1037,7 +1050,7 @@
                       <w:noProof/>
                       <w:webHidden/>
                     </w:rPr>
-                    <w:t>2</w:t>
+                    <w:t>3</w:t>
                   </w:r>
                   <w:r>
                     <w:rPr>
@@ -1050,19 +1063,19 @@
               </w:p>
               <w:p>
                 <w:pPr>
-                  <w:pStyle w:val="TOC3"/>
+                  <w:pStyle w:val="Verzeichnis3"/>
                   <w:tabs>
                     <w:tab w:val="right" w:leader="dot" w:pos="9016"/>
                   </w:tabs>
                   <w:rPr>
                     <w:rFonts w:cstheme="minorBidi"/>
                     <w:noProof/>
-                    <w:sz w:val="24"/>
-                    <w:szCs w:val="24"/>
-                    <w:lang w:val="en-AT" w:eastAsia="en-GB"/>
+                    <w:sz w:val="22"/>
+                    <w:szCs w:val="22"/>
+                    <w:lang w:eastAsia="de-DE"/>
                   </w:rPr>
                 </w:pPr>
-                <w:hyperlink w:anchor="_Toc138697965" w:history="1">
+                <w:hyperlink w:anchor="_Toc152077403" w:history="1">
                   <w:r>
                     <w:rPr>
                       <w:rStyle w:val="Hyperlink"/>
@@ -1090,7 +1103,7 @@
                       <w:noProof/>
                       <w:webHidden/>
                     </w:rPr>
-                    <w:instrText xml:space="preserve"> PAGEREF _Toc138697965 \h </w:instrText>
+                    <w:instrText xml:space="preserve"> PAGEREF _Toc152077403 \h </w:instrText>
                   </w:r>
                   <w:r>
                     <w:rPr>
@@ -1123,7 +1136,7 @@
               </w:p>
               <w:p>
                 <w:pPr>
-                  <w:pStyle w:val="TOC2"/>
+                  <w:pStyle w:val="Verzeichnis2"/>
                   <w:tabs>
                     <w:tab w:val="right" w:leader="dot" w:pos="9016"/>
                   </w:tabs>
@@ -1132,12 +1145,10 @@
                     <w:b w:val="0"/>
                     <w:bCs w:val="0"/>
                     <w:noProof/>
-                    <w:sz w:val="24"/>
-                    <w:szCs w:val="24"/>
-                    <w:lang w:val="en-AT" w:eastAsia="en-GB"/>
+                    <w:lang w:eastAsia="de-DE"/>
                   </w:rPr>
                 </w:pPr>
-                <w:hyperlink w:anchor="_Toc138697966" w:history="1">
+                <w:hyperlink w:anchor="_Toc152077404" w:history="1">
                   <w:r>
                     <w:rPr>
                       <w:rStyle w:val="Hyperlink"/>
@@ -1165,7 +1176,7 @@
                       <w:noProof/>
                       <w:webHidden/>
                     </w:rPr>
-                    <w:instrText xml:space="preserve"> PAGEREF _Toc138697966 \h </w:instrText>
+                    <w:instrText xml:space="preserve"> PAGEREF _Toc152077404 \h </w:instrText>
                   </w:r>
                   <w:r>
                     <w:rPr>
@@ -1198,19 +1209,19 @@
               </w:p>
               <w:p>
                 <w:pPr>
-                  <w:pStyle w:val="TOC3"/>
+                  <w:pStyle w:val="Verzeichnis3"/>
                   <w:tabs>
                     <w:tab w:val="right" w:leader="dot" w:pos="9016"/>
                   </w:tabs>
                   <w:rPr>
                     <w:rFonts w:cstheme="minorBidi"/>
                     <w:noProof/>
-                    <w:sz w:val="24"/>
-                    <w:szCs w:val="24"/>
-                    <w:lang w:val="en-AT" w:eastAsia="en-GB"/>
+                    <w:sz w:val="22"/>
+                    <w:szCs w:val="22"/>
+                    <w:lang w:eastAsia="de-DE"/>
                   </w:rPr>
                 </w:pPr>
-                <w:hyperlink w:anchor="_Toc138697967" w:history="1">
+                <w:hyperlink w:anchor="_Toc152077405" w:history="1">
                   <w:r>
                     <w:rPr>
                       <w:rStyle w:val="Hyperlink"/>
@@ -1238,7 +1249,7 @@
                       <w:noProof/>
                       <w:webHidden/>
                     </w:rPr>
-                    <w:instrText xml:space="preserve"> PAGEREF _Toc138697967 \h </w:instrText>
+                    <w:instrText xml:space="preserve"> PAGEREF _Toc152077405 \h </w:instrText>
                   </w:r>
                   <w:r>
                     <w:rPr>
@@ -1258,7 +1269,7 @@
                       <w:noProof/>
                       <w:webHidden/>
                     </w:rPr>
-                    <w:t>3</w:t>
+                    <w:t>4</w:t>
                   </w:r>
                   <w:r>
                     <w:rPr>
@@ -1271,19 +1282,19 @@
               </w:p>
               <w:p>
                 <w:pPr>
-                  <w:pStyle w:val="TOC3"/>
+                  <w:pStyle w:val="Verzeichnis3"/>
                   <w:tabs>
                     <w:tab w:val="right" w:leader="dot" w:pos="9016"/>
                   </w:tabs>
                   <w:rPr>
                     <w:rFonts w:cstheme="minorBidi"/>
                     <w:noProof/>
-                    <w:sz w:val="24"/>
-                    <w:szCs w:val="24"/>
-                    <w:lang w:val="en-AT" w:eastAsia="en-GB"/>
+                    <w:sz w:val="22"/>
+                    <w:szCs w:val="22"/>
+                    <w:lang w:eastAsia="de-DE"/>
                   </w:rPr>
                 </w:pPr>
-                <w:hyperlink w:anchor="_Toc138697968" w:history="1">
+                <w:hyperlink w:anchor="_Toc152077406" w:history="1">
                   <w:r>
                     <w:rPr>
                       <w:rStyle w:val="Hyperlink"/>
@@ -1311,7 +1322,7 @@
                       <w:noProof/>
                       <w:webHidden/>
                     </w:rPr>
-                    <w:instrText xml:space="preserve"> PAGEREF _Toc138697968 \h </w:instrText>
+                    <w:instrText xml:space="preserve"> PAGEREF _Toc152077406 \h </w:instrText>
                   </w:r>
                   <w:r>
                     <w:rPr>
@@ -1331,7 +1342,7 @@
                       <w:noProof/>
                       <w:webHidden/>
                     </w:rPr>
-                    <w:t>3</w:t>
+                    <w:t>4</w:t>
                   </w:r>
                   <w:r>
                     <w:rPr>
@@ -1344,7 +1355,7 @@
               </w:p>
               <w:p>
                 <w:pPr>
-                  <w:pStyle w:val="TOC2"/>
+                  <w:pStyle w:val="Verzeichnis2"/>
                   <w:tabs>
                     <w:tab w:val="right" w:leader="dot" w:pos="9016"/>
                   </w:tabs>
@@ -1353,12 +1364,10 @@
                     <w:b w:val="0"/>
                     <w:bCs w:val="0"/>
                     <w:noProof/>
-                    <w:sz w:val="24"/>
-                    <w:szCs w:val="24"/>
-                    <w:lang w:val="en-AT" w:eastAsia="en-GB"/>
+                    <w:lang w:eastAsia="de-DE"/>
                   </w:rPr>
                 </w:pPr>
-                <w:hyperlink w:anchor="_Toc138697969" w:history="1">
+                <w:hyperlink w:anchor="_Toc152077407" w:history="1">
                   <w:r>
                     <w:rPr>
                       <w:rStyle w:val="Hyperlink"/>
@@ -1366,25 +1375,7 @@
                       <w:noProof/>
                       <w:lang w:val="en-US"/>
                     </w:rPr>
-                    <w:t>Schritt 4: Fehl</w:t>
-                  </w:r>
-                  <w:r>
-                    <w:rPr>
-                      <w:rStyle w:val="Hyperlink"/>
-                      <w:rFonts w:eastAsia="Arial Unicode MS"/>
-                      <w:noProof/>
-                      <w:lang w:val="en-US"/>
-                    </w:rPr>
-                    <w:t>e</w:t>
-                  </w:r>
-                  <w:r>
-                    <w:rPr>
-                      <w:rStyle w:val="Hyperlink"/>
-                      <w:rFonts w:eastAsia="Arial Unicode MS"/>
-                      <w:noProof/>
-                      <w:lang w:val="en-US"/>
-                    </w:rPr>
-                    <w:t>rbehebung - "Call to undefined function imagecreatefromjpeg()"</w:t>
+                    <w:t>Schritt 4: Fehlerbehebung - "Call to undefined function imagecreatefromjpeg()"</w:t>
                   </w:r>
                   <w:r>
                     <w:rPr>
@@ -1405,7 +1396,7 @@
                       <w:noProof/>
                       <w:webHidden/>
                     </w:rPr>
-                    <w:instrText xml:space="preserve"> PAGEREF _Toc138697969 \h </w:instrText>
+                    <w:instrText xml:space="preserve"> PAGEREF _Toc152077407 \h </w:instrText>
                   </w:r>
                   <w:r>
                     <w:rPr>
@@ -1438,7 +1429,7 @@
               </w:p>
               <w:p>
                 <w:pPr>
-                  <w:pStyle w:val="TOC2"/>
+                  <w:pStyle w:val="Verzeichnis2"/>
                   <w:tabs>
                     <w:tab w:val="right" w:leader="dot" w:pos="9016"/>
                   </w:tabs>
@@ -1447,12 +1438,10 @@
                     <w:b w:val="0"/>
                     <w:bCs w:val="0"/>
                     <w:noProof/>
-                    <w:sz w:val="24"/>
-                    <w:szCs w:val="24"/>
-                    <w:lang w:val="en-AT" w:eastAsia="en-GB"/>
+                    <w:lang w:eastAsia="de-DE"/>
                   </w:rPr>
                 </w:pPr>
-                <w:hyperlink w:anchor="_Toc138697970" w:history="1">
+                <w:hyperlink w:anchor="_Toc152077408" w:history="1">
                   <w:r>
                     <w:rPr>
                       <w:rStyle w:val="Hyperlink"/>
@@ -1480,7 +1469,7 @@
                       <w:noProof/>
                       <w:webHidden/>
                     </w:rPr>
-                    <w:instrText xml:space="preserve"> PAGEREF _Toc138697970 \h </w:instrText>
+                    <w:instrText xml:space="preserve"> PAGEREF _Toc152077408 \h </w:instrText>
                   </w:r>
                   <w:r>
                     <w:rPr>
@@ -1500,7 +1489,7 @@
                       <w:noProof/>
                       <w:webHidden/>
                     </w:rPr>
-                    <w:t>4</w:t>
+                    <w:t>5</w:t>
                   </w:r>
                   <w:r>
                     <w:rPr>
@@ -1513,7 +1502,7 @@
               </w:p>
               <w:p>
                 <w:pPr>
-                  <w:pStyle w:val="TOC2"/>
+                  <w:pStyle w:val="Verzeichnis2"/>
                   <w:tabs>
                     <w:tab w:val="right" w:leader="dot" w:pos="9016"/>
                   </w:tabs>
@@ -1522,12 +1511,10 @@
                     <w:b w:val="0"/>
                     <w:bCs w:val="0"/>
                     <w:noProof/>
-                    <w:sz w:val="24"/>
-                    <w:szCs w:val="24"/>
-                    <w:lang w:val="en-AT" w:eastAsia="en-GB"/>
+                    <w:lang w:eastAsia="de-DE"/>
                   </w:rPr>
                 </w:pPr>
-                <w:hyperlink w:anchor="_Toc138697971" w:history="1">
+                <w:hyperlink w:anchor="_Toc152077409" w:history="1">
                   <w:r>
                     <w:rPr>
                       <w:rStyle w:val="Hyperlink"/>
@@ -1555,7 +1542,7 @@
                       <w:noProof/>
                       <w:webHidden/>
                     </w:rPr>
-                    <w:instrText xml:space="preserve"> PAGEREF _Toc138697971 \h </w:instrText>
+                    <w:instrText xml:space="preserve"> PAGEREF _Toc152077409 \h </w:instrText>
                   </w:r>
                   <w:r>
                     <w:rPr>
@@ -1575,7 +1562,7 @@
                       <w:noProof/>
                       <w:webHidden/>
                     </w:rPr>
-                    <w:t>4</w:t>
+                    <w:t>5</w:t>
                   </w:r>
                   <w:r>
                     <w:rPr>
@@ -1627,7 +1614,7 @@
     </w:tbl>
     <w:p>
       <w:pPr>
-        <w:pStyle w:val="Heading2"/>
+        <w:pStyle w:val="berschrift2"/>
         <w:rPr>
           <w:rFonts w:eastAsia="Arial Unicode MS"/>
         </w:rPr>
@@ -1641,40 +1628,122 @@
     <w:p/>
     <w:p>
       <w:pPr>
-        <w:pStyle w:val="Heading2"/>
+        <w:pStyle w:val="berschrift1"/>
         <w:rPr>
           <w:rFonts w:eastAsia="Arial Unicode MS"/>
         </w:rPr>
       </w:pPr>
-      <w:bookmarkStart w:id="0" w:name="_Toc138697960"/>
+      <w:bookmarkStart w:id="0" w:name="_Toc152077396"/>
       <w:r>
         <w:rPr>
           <w:rFonts w:eastAsia="Arial Unicode MS"/>
         </w:rPr>
-        <w:lastRenderedPageBreak/>
+        <w:t>Aufsetzen des Projekts mittels Docker</w:t>
+      </w:r>
+      <w:bookmarkEnd w:id="0"/>
+    </w:p>
+    <w:p>
+      <w:pPr>
+        <w:pStyle w:val="Listenabsatz"/>
+        <w:numPr>
+          <w:ilvl w:val="0"/>
+          <w:numId w:val="12"/>
+        </w:numPr>
+      </w:pPr>
+      <w:r>
+        <w:t>Docker installieren und im Hintergrund laufen lassen</w:t>
+      </w:r>
+    </w:p>
+    <w:p>
+      <w:pPr>
+        <w:pStyle w:val="Listenabsatz"/>
+        <w:numPr>
+          <w:ilvl w:val="0"/>
+          <w:numId w:val="12"/>
+        </w:numPr>
+        <w:rPr>
+          <w:i/>
+          <w:iCs w:val="0"/>
+        </w:rPr>
+      </w:pPr>
+      <w:r>
+        <w:t xml:space="preserve">Das docker-compose YAML </w:t>
+      </w:r>
+      <w:r>
+        <w:t>F</w:t>
+      </w:r>
+      <w:r>
+        <w:t xml:space="preserve">ile </w:t>
+      </w:r>
+      <w:r>
+        <w:t xml:space="preserve">in der IDE </w:t>
+      </w:r>
+      <w:r>
+        <w:t>ausführ</w:t>
+      </w:r>
+      <w:r>
+        <w:t xml:space="preserve">en oder im Terminal im Ordner mittels </w:t>
+      </w:r>
+      <w:r>
+        <w:rPr>
+          <w:i/>
+          <w:iCs w:val="0"/>
+        </w:rPr>
+        <w:t>docker-compose up</w:t>
+      </w:r>
+      <w:r>
+        <w:rPr>
+          <w:i/>
+          <w:iCs w:val="0"/>
+        </w:rPr>
+        <w:t xml:space="preserve"> Befehl starten</w:t>
+      </w:r>
+    </w:p>
+    <w:p>
+      <w:pPr>
+        <w:pStyle w:val="berschrift1"/>
+      </w:pPr>
+      <w:bookmarkStart w:id="1" w:name="_Toc152077397"/>
+      <w:r>
+        <w:t>Aufsetzen des Projekts mittels XAMPP oder MAMPP</w:t>
+      </w:r>
+      <w:bookmarkEnd w:id="1"/>
+    </w:p>
+    <w:p>
+      <w:pPr>
+        <w:pStyle w:val="berschrift2"/>
+        <w:rPr>
+          <w:rFonts w:eastAsia="Arial Unicode MS"/>
+        </w:rPr>
+      </w:pPr>
+      <w:bookmarkStart w:id="2" w:name="_Toc152077398"/>
+      <w:r>
+        <w:rPr>
+          <w:rFonts w:eastAsia="Arial Unicode MS"/>
+        </w:rPr>
         <w:t>Schritt 1: Voraussetzungen überprüfen</w:t>
       </w:r>
-      <w:bookmarkEnd w:id="0"/>
-    </w:p>
-    <w:p>
-      <w:pPr>
-        <w:pStyle w:val="Heading3"/>
+      <w:bookmarkEnd w:id="2"/>
+    </w:p>
+    <w:p>
+      <w:pPr>
+        <w:pStyle w:val="berschrift3"/>
         <w:rPr>
           <w:rFonts w:eastAsia="Arial Unicode MS"/>
         </w:rPr>
       </w:pPr>
-      <w:bookmarkStart w:id="1" w:name="_Toc138697961"/>
+      <w:bookmarkStart w:id="3" w:name="_Toc152077399"/>
       <w:r>
         <w:rPr>
           <w:rFonts w:eastAsia="Arial Unicode MS"/>
         </w:rPr>
         <w:t>Betriebssystem:</w:t>
       </w:r>
-      <w:bookmarkEnd w:id="1"/>
-    </w:p>
-    <w:p>
-      <w:pPr>
-        <w:pStyle w:val="ListParagraph"/>
+      <w:bookmarkEnd w:id="3"/>
+    </w:p>
+    <w:p>
+      <w:pPr>
+        <w:pStyle w:val="Listenabsatz"/>
         <w:numPr>
           <w:ilvl w:val="1"/>
           <w:numId w:val="1"/>
@@ -1694,23 +1763,23 @@
     </w:p>
     <w:p>
       <w:pPr>
-        <w:pStyle w:val="Heading3"/>
+        <w:pStyle w:val="berschrift3"/>
         <w:rPr>
           <w:rFonts w:eastAsia="Arial Unicode MS"/>
         </w:rPr>
       </w:pPr>
-      <w:bookmarkStart w:id="2" w:name="_Toc138697962"/>
+      <w:bookmarkStart w:id="4" w:name="_Toc152077400"/>
       <w:r>
         <w:rPr>
           <w:rFonts w:eastAsia="Arial Unicode MS"/>
         </w:rPr>
         <w:t>Installieren Sie die erforderliche Software:</w:t>
       </w:r>
-      <w:bookmarkEnd w:id="2"/>
-    </w:p>
-    <w:p>
-      <w:pPr>
-        <w:pStyle w:val="ListParagraph"/>
+      <w:bookmarkEnd w:id="4"/>
+    </w:p>
+    <w:p>
+      <w:pPr>
+        <w:pStyle w:val="Listenabsatz"/>
         <w:numPr>
           <w:ilvl w:val="1"/>
           <w:numId w:val="1"/>
@@ -1721,7 +1790,7 @@
       </w:pPr>
       <w:r>
         <w:rPr>
-          <w:rStyle w:val="Heading4Char"/>
+          <w:rStyle w:val="berschrift4Zchn"/>
         </w:rPr>
         <w:t>XAMPP</w:t>
       </w:r>
@@ -1752,7 +1821,7 @@
     </w:p>
     <w:p>
       <w:pPr>
-        <w:pStyle w:val="ListParagraph"/>
+        <w:pStyle w:val="Listenabsatz"/>
         <w:numPr>
           <w:ilvl w:val="1"/>
           <w:numId w:val="1"/>
@@ -1763,7 +1832,7 @@
       </w:pPr>
       <w:r>
         <w:rPr>
-          <w:rStyle w:val="Heading4Char"/>
+          <w:rStyle w:val="berschrift4Zchn"/>
         </w:rPr>
         <w:t>MAMPP (für macOS):</w:t>
       </w:r>
@@ -1794,7 +1863,7 @@
     </w:p>
     <w:p>
       <w:pPr>
-        <w:pStyle w:val="ListParagraph"/>
+        <w:pStyle w:val="Listenabsatz"/>
         <w:numPr>
           <w:ilvl w:val="1"/>
           <w:numId w:val="1"/>
@@ -1805,19 +1874,19 @@
       </w:pPr>
       <w:r>
         <w:rPr>
-          <w:rStyle w:val="Heading4Char"/>
+          <w:rStyle w:val="berschrift4Zchn"/>
         </w:rPr>
         <w:t>WAMPP (</w:t>
       </w:r>
       <w:r>
         <w:rPr>
-          <w:rStyle w:val="Heading4Char"/>
+          <w:rStyle w:val="berschrift4Zchn"/>
         </w:rPr>
         <w:t>alternative für Windows zu XAMPP</w:t>
       </w:r>
       <w:r>
         <w:rPr>
-          <w:rStyle w:val="Heading4Char"/>
+          <w:rStyle w:val="berschrift4Zchn"/>
         </w:rPr>
         <w:t>):</w:t>
       </w:r>
@@ -1848,7 +1917,7 @@
     </w:p>
     <w:p>
       <w:pPr>
-        <w:pStyle w:val="ListParagraph"/>
+        <w:pStyle w:val="Listenabsatz"/>
         <w:numPr>
           <w:ilvl w:val="1"/>
           <w:numId w:val="1"/>
@@ -1859,7 +1928,7 @@
       </w:pPr>
       <w:r>
         <w:rPr>
-          <w:rStyle w:val="Heading4Char"/>
+          <w:rStyle w:val="berschrift4Zchn"/>
         </w:rPr>
         <w:t>GitHub Desktop</w:t>
       </w:r>
@@ -1890,19 +1959,19 @@
     </w:p>
     <w:p>
       <w:pPr>
-        <w:pStyle w:val="Heading2"/>
+        <w:pStyle w:val="berschrift2"/>
         <w:rPr>
           <w:rFonts w:eastAsia="Arial Unicode MS"/>
         </w:rPr>
       </w:pPr>
-      <w:bookmarkStart w:id="3" w:name="_Toc138697963"/>
+      <w:bookmarkStart w:id="5" w:name="_Toc152077401"/>
       <w:r>
         <w:rPr>
           <w:rFonts w:eastAsia="Arial Unicode MS"/>
         </w:rPr>
         <w:t>Schritt 2: Repository herunterladen</w:t>
       </w:r>
-      <w:bookmarkEnd w:id="3"/>
+      <w:bookmarkEnd w:id="5"/>
     </w:p>
     <w:p>
       <w:pPr>
@@ -1918,6 +1987,7 @@
           <w:sz w:val="22"/>
           <w:szCs w:val="22"/>
         </w:rPr>
+        <w:lastRenderedPageBreak/>
         <w:t>Um GitHub Desktop zu verwenden, können Sie die folgenden Schritte ausführen, um es auf Ihrem System zu installieren</w:t>
       </w:r>
       <w:r>
@@ -1939,23 +2009,23 @@
     </w:p>
     <w:p>
       <w:pPr>
-        <w:pStyle w:val="Heading3"/>
+        <w:pStyle w:val="berschrift3"/>
         <w:rPr>
           <w:rFonts w:eastAsia="Arial Unicode MS"/>
         </w:rPr>
       </w:pPr>
-      <w:bookmarkStart w:id="4" w:name="_Toc138697964"/>
+      <w:bookmarkStart w:id="6" w:name="_Toc152077402"/>
       <w:r>
         <w:rPr>
           <w:rFonts w:eastAsia="Arial Unicode MS"/>
         </w:rPr>
         <w:t>Download and Install:</w:t>
       </w:r>
-      <w:bookmarkEnd w:id="4"/>
-    </w:p>
-    <w:p>
-      <w:pPr>
-        <w:pStyle w:val="ListParagraph"/>
+      <w:bookmarkEnd w:id="6"/>
+    </w:p>
+    <w:p>
+      <w:pPr>
+        <w:pStyle w:val="Listenabsatz"/>
         <w:numPr>
           <w:ilvl w:val="0"/>
           <w:numId w:val="2"/>
@@ -1991,7 +2061,7 @@
     </w:p>
     <w:p>
       <w:pPr>
-        <w:pStyle w:val="ListParagraph"/>
+        <w:pStyle w:val="Listenabsatz"/>
         <w:numPr>
           <w:ilvl w:val="0"/>
           <w:numId w:val="2"/>
@@ -2010,7 +2080,7 @@
     </w:p>
     <w:p>
       <w:pPr>
-        <w:pStyle w:val="ListParagraph"/>
+        <w:pStyle w:val="Listenabsatz"/>
         <w:numPr>
           <w:ilvl w:val="0"/>
           <w:numId w:val="2"/>
@@ -2024,13 +2094,12 @@
           <w:rFonts w:ascii="Arial Unicode MS" w:eastAsia="Arial Unicode MS" w:hAnsi="Arial Unicode MS" w:cs="Arial Unicode MS"/>
           <w:szCs w:val="22"/>
         </w:rPr>
-        <w:lastRenderedPageBreak/>
         <w:t>Nachdem die Installationsdatei heruntergeladen wurde, führen Sie sie aus, um den Installationsprozess zu starten.</w:t>
       </w:r>
     </w:p>
     <w:p>
       <w:pPr>
-        <w:pStyle w:val="ListParagraph"/>
+        <w:pStyle w:val="Listenabsatz"/>
         <w:numPr>
           <w:ilvl w:val="0"/>
           <w:numId w:val="2"/>
@@ -2049,7 +2118,7 @@
     </w:p>
     <w:p>
       <w:pPr>
-        <w:pStyle w:val="ListParagraph"/>
+        <w:pStyle w:val="Listenabsatz"/>
         <w:numPr>
           <w:ilvl w:val="0"/>
           <w:numId w:val="2"/>
@@ -2068,23 +2137,23 @@
     </w:p>
     <w:p>
       <w:pPr>
-        <w:pStyle w:val="Heading3"/>
+        <w:pStyle w:val="berschrift3"/>
         <w:rPr>
           <w:rFonts w:eastAsia="Arial Unicode MS"/>
         </w:rPr>
       </w:pPr>
-      <w:bookmarkStart w:id="5" w:name="_Toc138697965"/>
+      <w:bookmarkStart w:id="7" w:name="_Toc152077403"/>
       <w:r>
         <w:rPr>
           <w:rFonts w:eastAsia="Arial Unicode MS"/>
         </w:rPr>
         <w:t>Repository Klonen</w:t>
       </w:r>
-      <w:bookmarkEnd w:id="5"/>
-    </w:p>
-    <w:p>
-      <w:pPr>
-        <w:pStyle w:val="ListParagraph"/>
+      <w:bookmarkEnd w:id="7"/>
+    </w:p>
+    <w:p>
+      <w:pPr>
+        <w:pStyle w:val="Listenabsatz"/>
         <w:numPr>
           <w:ilvl w:val="0"/>
           <w:numId w:val="2"/>
@@ -2103,7 +2172,7 @@
     </w:p>
     <w:p>
       <w:pPr>
-        <w:pStyle w:val="ListParagraph"/>
+        <w:pStyle w:val="Listenabsatz"/>
         <w:numPr>
           <w:ilvl w:val="0"/>
           <w:numId w:val="2"/>
@@ -2153,7 +2222,7 @@
     </w:p>
     <w:p>
       <w:pPr>
-        <w:pStyle w:val="ListParagraph"/>
+        <w:pStyle w:val="Listenabsatz"/>
         <w:numPr>
           <w:ilvl w:val="0"/>
           <w:numId w:val="2"/>
@@ -2172,7 +2241,7 @@
     </w:p>
     <w:p>
       <w:pPr>
-        <w:pStyle w:val="ListParagraph"/>
+        <w:pStyle w:val="Listenabsatz"/>
         <w:numPr>
           <w:ilvl w:val="0"/>
           <w:numId w:val="2"/>
@@ -2186,28 +2255,12 @@
           <w:rFonts w:ascii="Arial Unicode MS" w:eastAsia="Arial Unicode MS" w:hAnsi="Arial Unicode MS" w:cs="Arial Unicode MS"/>
           <w:szCs w:val="22"/>
         </w:rPr>
-        <w:t xml:space="preserve">Als Speicherort sollten sie jedoch den htdocs Ordner wählen den dieser wird </w:t>
-      </w:r>
-      <w:proofErr w:type="gramStart"/>
-      <w:r>
-        <w:rPr>
-          <w:rFonts w:ascii="Arial Unicode MS" w:eastAsia="Arial Unicode MS" w:hAnsi="Arial Unicode MS" w:cs="Arial Unicode MS"/>
-          <w:szCs w:val="22"/>
-        </w:rPr>
-        <w:t>aufgerufen</w:t>
-      </w:r>
-      <w:proofErr w:type="gramEnd"/>
-      <w:r>
-        <w:rPr>
-          <w:rFonts w:ascii="Arial Unicode MS" w:eastAsia="Arial Unicode MS" w:hAnsi="Arial Unicode MS" w:cs="Arial Unicode MS"/>
-          <w:szCs w:val="22"/>
-        </w:rPr>
-        <w:t xml:space="preserve"> wenn sie im nächsten Schritt localhost aufrufen.</w:t>
-      </w:r>
-    </w:p>
-    <w:p>
-      <w:pPr>
-        <w:pStyle w:val="ListParagraph"/>
+        <w:t>Als Speicherort sollten sie jedoch den htdocs Ordner wählen den dieser wird aufgerufen wenn sie im nächsten Schritt localhost aufrufen.</w:t>
+      </w:r>
+    </w:p>
+    <w:p>
+      <w:pPr>
+        <w:pStyle w:val="Listenabsatz"/>
         <w:numPr>
           <w:ilvl w:val="0"/>
           <w:numId w:val="2"/>
@@ -2226,23 +2279,23 @@
     </w:p>
     <w:p>
       <w:pPr>
-        <w:pStyle w:val="Heading2"/>
+        <w:pStyle w:val="berschrift2"/>
         <w:rPr>
           <w:rFonts w:eastAsia="Arial Unicode MS"/>
         </w:rPr>
       </w:pPr>
-      <w:bookmarkStart w:id="6" w:name="_Toc138697966"/>
+      <w:bookmarkStart w:id="8" w:name="_Toc152077404"/>
       <w:r>
         <w:rPr>
           <w:rFonts w:eastAsia="Arial Unicode MS"/>
         </w:rPr>
         <w:t>Schritt 3: Konfiguration der Datenbank</w:t>
       </w:r>
-      <w:bookmarkEnd w:id="6"/>
-    </w:p>
-    <w:p>
-      <w:pPr>
-        <w:pStyle w:val="ListParagraph"/>
+      <w:bookmarkEnd w:id="8"/>
+    </w:p>
+    <w:p>
+      <w:pPr>
+        <w:pStyle w:val="Listenabsatz"/>
         <w:numPr>
           <w:ilvl w:val="0"/>
           <w:numId w:val="8"/>
@@ -2256,12 +2309,13 @@
           <w:rFonts w:ascii="Arial Unicode MS" w:eastAsia="Arial Unicode MS" w:hAnsi="Arial Unicode MS" w:cs="Arial Unicode MS"/>
           <w:szCs w:val="22"/>
         </w:rPr>
+        <w:lastRenderedPageBreak/>
         <w:t>Öffnen Sie das XAMPP Control Panel (oder das entsprechende Control Panel für MAMPP oder WAMPP).</w:t>
       </w:r>
     </w:p>
     <w:p>
       <w:pPr>
-        <w:pStyle w:val="ListParagraph"/>
+        <w:pStyle w:val="Listenabsatz"/>
         <w:numPr>
           <w:ilvl w:val="0"/>
           <w:numId w:val="8"/>
@@ -2280,7 +2334,7 @@
     </w:p>
     <w:p>
       <w:pPr>
-        <w:pStyle w:val="ListParagraph"/>
+        <w:pStyle w:val="Listenabsatz"/>
         <w:numPr>
           <w:ilvl w:val="0"/>
           <w:numId w:val="8"/>
@@ -2294,40 +2348,24 @@
           <w:rFonts w:ascii="Arial Unicode MS" w:eastAsia="Arial Unicode MS" w:hAnsi="Arial Unicode MS" w:cs="Arial Unicode MS"/>
           <w:szCs w:val="22"/>
         </w:rPr>
-        <w:t>Öffnen Sie Ihren bevorzugten Webbrowser und geben Sie "localhost/</w:t>
-      </w:r>
-      <w:proofErr w:type="spellStart"/>
-      <w:r>
-        <w:rPr>
-          <w:rFonts w:ascii="Arial Unicode MS" w:eastAsia="Arial Unicode MS" w:hAnsi="Arial Unicode MS" w:cs="Arial Unicode MS"/>
-          <w:szCs w:val="22"/>
-        </w:rPr>
-        <w:t>phpmyadmin</w:t>
-      </w:r>
-      <w:proofErr w:type="spellEnd"/>
-      <w:r>
-        <w:rPr>
-          <w:rFonts w:ascii="Arial Unicode MS" w:eastAsia="Arial Unicode MS" w:hAnsi="Arial Unicode MS" w:cs="Arial Unicode MS"/>
-          <w:szCs w:val="22"/>
-        </w:rPr>
-        <w:t>" in die Adressleiste ein.</w:t>
-      </w:r>
-    </w:p>
-    <w:p>
-      <w:pPr>
-        <w:pStyle w:val="Heading3"/>
+        <w:t>Öffnen Sie Ihren bevorzugten Webbrowser und geben Sie "localhost/phpmyadmin" in die Adressleiste ein.</w:t>
+      </w:r>
+    </w:p>
+    <w:p>
+      <w:pPr>
+        <w:pStyle w:val="berschrift3"/>
         <w:rPr>
           <w:rFonts w:eastAsia="Arial Unicode MS"/>
         </w:rPr>
       </w:pPr>
-      <w:bookmarkStart w:id="7" w:name="_Toc138697967"/>
+      <w:bookmarkStart w:id="9" w:name="_Toc152077405"/>
       <w:r>
         <w:rPr>
           <w:rFonts w:eastAsia="Arial Unicode MS"/>
         </w:rPr>
         <w:t>Database</w:t>
       </w:r>
-      <w:bookmarkEnd w:id="7"/>
+      <w:bookmarkEnd w:id="9"/>
       <w:r>
         <w:rPr>
           <w:rFonts w:eastAsia="Arial Unicode MS"/>
@@ -2337,7 +2375,7 @@
     </w:p>
     <w:p>
       <w:pPr>
-        <w:pStyle w:val="ListParagraph"/>
+        <w:pStyle w:val="Listenabsatz"/>
         <w:numPr>
           <w:ilvl w:val="0"/>
           <w:numId w:val="8"/>
@@ -2351,28 +2389,12 @@
           <w:rFonts w:ascii="Arial Unicode MS" w:eastAsia="Arial Unicode MS" w:hAnsi="Arial Unicode MS" w:cs="Arial Unicode MS"/>
           <w:szCs w:val="22"/>
         </w:rPr>
-        <w:t>Erstellen Sie eine neue Datenbank mit dem Namen "</w:t>
-      </w:r>
-      <w:proofErr w:type="spellStart"/>
-      <w:r>
-        <w:rPr>
-          <w:rFonts w:ascii="Arial Unicode MS" w:eastAsia="Arial Unicode MS" w:hAnsi="Arial Unicode MS" w:cs="Arial Unicode MS"/>
-          <w:szCs w:val="22"/>
-        </w:rPr>
-        <w:t>webshop</w:t>
-      </w:r>
-      <w:proofErr w:type="spellEnd"/>
-      <w:r>
-        <w:rPr>
-          <w:rFonts w:ascii="Arial Unicode MS" w:eastAsia="Arial Unicode MS" w:hAnsi="Arial Unicode MS" w:cs="Arial Unicode MS"/>
-          <w:szCs w:val="22"/>
-        </w:rPr>
-        <w:t>".</w:t>
-      </w:r>
-    </w:p>
-    <w:p>
-      <w:pPr>
-        <w:pStyle w:val="ListParagraph"/>
+        <w:t>Erstellen Sie eine neue Datenbank mit dem Namen "webshop".</w:t>
+      </w:r>
+    </w:p>
+    <w:p>
+      <w:pPr>
+        <w:pStyle w:val="Listenabsatz"/>
         <w:numPr>
           <w:ilvl w:val="0"/>
           <w:numId w:val="8"/>
@@ -2386,24 +2408,7 @@
           <w:rFonts w:ascii="Arial Unicode MS" w:eastAsia="Arial Unicode MS" w:hAnsi="Arial Unicode MS" w:cs="Arial Unicode MS"/>
           <w:szCs w:val="22"/>
         </w:rPr>
-        <w:lastRenderedPageBreak/>
-        <w:t xml:space="preserve">Importieren Sie die neueste Datenbank, die in unserem </w:t>
-      </w:r>
-      <w:proofErr w:type="spellStart"/>
-      <w:r>
-        <w:rPr>
-          <w:rFonts w:ascii="Arial Unicode MS" w:eastAsia="Arial Unicode MS" w:hAnsi="Arial Unicode MS" w:cs="Arial Unicode MS"/>
-          <w:szCs w:val="22"/>
-        </w:rPr>
-        <w:t>Git</w:t>
-      </w:r>
-      <w:proofErr w:type="spellEnd"/>
-      <w:r>
-        <w:rPr>
-          <w:rFonts w:ascii="Arial Unicode MS" w:eastAsia="Arial Unicode MS" w:hAnsi="Arial Unicode MS" w:cs="Arial Unicode MS"/>
-          <w:szCs w:val="22"/>
-        </w:rPr>
-        <w:t xml:space="preserve"> Repository</w:t>
+        <w:t>Importieren Sie die neueste Datenbank, die in unserem Git Repository</w:t>
       </w:r>
       <w:r>
         <w:rPr>
@@ -2422,31 +2427,29 @@
     </w:p>
     <w:p>
       <w:pPr>
-        <w:pStyle w:val="Heading3"/>
+        <w:pStyle w:val="berschrift3"/>
         <w:rPr>
           <w:rFonts w:eastAsia="Arial Unicode MS"/>
         </w:rPr>
       </w:pPr>
-      <w:bookmarkStart w:id="8" w:name="_Toc138697968"/>
-      <w:proofErr w:type="spellStart"/>
+      <w:bookmarkStart w:id="10" w:name="_Toc152077406"/>
       <w:r>
         <w:rPr>
           <w:rFonts w:eastAsia="Arial Unicode MS"/>
         </w:rPr>
         <w:t>Userdata</w:t>
       </w:r>
-      <w:proofErr w:type="spellEnd"/>
       <w:r>
         <w:rPr>
           <w:rFonts w:eastAsia="Arial Unicode MS"/>
         </w:rPr>
         <w:t xml:space="preserve"> und Rechte</w:t>
       </w:r>
-      <w:bookmarkEnd w:id="8"/>
-    </w:p>
-    <w:p>
-      <w:pPr>
-        <w:pStyle w:val="ListParagraph"/>
+      <w:bookmarkEnd w:id="10"/>
+    </w:p>
+    <w:p>
+      <w:pPr>
+        <w:pStyle w:val="Listenabsatz"/>
         <w:numPr>
           <w:ilvl w:val="0"/>
           <w:numId w:val="8"/>
@@ -2465,7 +2468,7 @@
     </w:p>
     <w:p>
       <w:pPr>
-        <w:pStyle w:val="ListParagraph"/>
+        <w:pStyle w:val="Listenabsatz"/>
         <w:numPr>
           <w:ilvl w:val="1"/>
           <w:numId w:val="8"/>
@@ -2486,17 +2489,8 @@
           <w:rFonts w:ascii="Arial Unicode MS" w:eastAsia="Arial Unicode MS" w:hAnsi="Arial Unicode MS" w:cs="Arial Unicode MS"/>
           <w:szCs w:val="22"/>
         </w:rPr>
-        <w:t xml:space="preserve"> </w:t>
-      </w:r>
-      <w:proofErr w:type="spellStart"/>
-      <w:r>
-        <w:rPr>
-          <w:rFonts w:ascii="Arial Unicode MS" w:eastAsia="Arial Unicode MS" w:hAnsi="Arial Unicode MS" w:cs="Arial Unicode MS"/>
-          <w:szCs w:val="22"/>
-        </w:rPr>
-        <w:t>name</w:t>
-      </w:r>
-      <w:proofErr w:type="spellEnd"/>
+        <w:t xml:space="preserve"> name</w:t>
+      </w:r>
       <w:r>
         <w:rPr>
           <w:rFonts w:ascii="Arial Unicode MS" w:eastAsia="Arial Unicode MS" w:hAnsi="Arial Unicode MS" w:cs="Arial Unicode MS"/>
@@ -2507,7 +2501,7 @@
     </w:p>
     <w:p>
       <w:pPr>
-        <w:pStyle w:val="ListParagraph"/>
+        <w:pStyle w:val="Listenabsatz"/>
         <w:numPr>
           <w:ilvl w:val="1"/>
           <w:numId w:val="8"/>
@@ -2523,42 +2517,17 @@
         </w:rPr>
         <w:t xml:space="preserve">User </w:t>
       </w:r>
-      <w:proofErr w:type="spellStart"/>
-      <w:r>
-        <w:rPr>
-          <w:rFonts w:ascii="Arial Unicode MS" w:eastAsia="Arial Unicode MS" w:hAnsi="Arial Unicode MS" w:cs="Arial Unicode MS"/>
-          <w:szCs w:val="22"/>
-        </w:rPr>
-        <w:t>name</w:t>
-      </w:r>
-      <w:proofErr w:type="spellEnd"/>
-      <w:r>
-        <w:rPr>
-          <w:rFonts w:ascii="Arial Unicode MS" w:eastAsia="Arial Unicode MS" w:hAnsi="Arial Unicode MS" w:cs="Arial Unicode MS"/>
-          <w:szCs w:val="22"/>
-        </w:rPr>
-        <w:t>: "</w:t>
-      </w:r>
-      <w:proofErr w:type="spellStart"/>
-      <w:r>
-        <w:rPr>
-          <w:rFonts w:ascii="Arial Unicode MS" w:eastAsia="Arial Unicode MS" w:hAnsi="Arial Unicode MS" w:cs="Arial Unicode MS"/>
-          <w:szCs w:val="22"/>
-        </w:rPr>
-        <w:t>webshop_user</w:t>
-      </w:r>
-      <w:proofErr w:type="spellEnd"/>
-      <w:r>
-        <w:rPr>
-          <w:rFonts w:ascii="Arial Unicode MS" w:eastAsia="Arial Unicode MS" w:hAnsi="Arial Unicode MS" w:cs="Arial Unicode MS"/>
-          <w:szCs w:val="22"/>
-        </w:rPr>
-        <w:t>"</w:t>
-      </w:r>
-    </w:p>
-    <w:p>
-      <w:pPr>
-        <w:pStyle w:val="ListParagraph"/>
+      <w:r>
+        <w:rPr>
+          <w:rFonts w:ascii="Arial Unicode MS" w:eastAsia="Arial Unicode MS" w:hAnsi="Arial Unicode MS" w:cs="Arial Unicode MS"/>
+          <w:szCs w:val="22"/>
+        </w:rPr>
+        <w:t>name: "webshop_user"</w:t>
+      </w:r>
+    </w:p>
+    <w:p>
+      <w:pPr>
+        <w:pStyle w:val="Listenabsatz"/>
         <w:numPr>
           <w:ilvl w:val="1"/>
           <w:numId w:val="8"/>
@@ -2586,28 +2555,12 @@
           <w:rFonts w:ascii="Arial Unicode MS" w:eastAsia="Arial Unicode MS" w:hAnsi="Arial Unicode MS" w:cs="Arial Unicode MS"/>
           <w:szCs w:val="22"/>
         </w:rPr>
-        <w:t>: "</w:t>
-      </w:r>
-      <w:proofErr w:type="spellStart"/>
-      <w:r>
-        <w:rPr>
-          <w:rFonts w:ascii="Arial Unicode MS" w:eastAsia="Arial Unicode MS" w:hAnsi="Arial Unicode MS" w:cs="Arial Unicode MS"/>
-          <w:szCs w:val="22"/>
-        </w:rPr>
-        <w:t>admin</w:t>
-      </w:r>
-      <w:proofErr w:type="spellEnd"/>
-      <w:r>
-        <w:rPr>
-          <w:rFonts w:ascii="Arial Unicode MS" w:eastAsia="Arial Unicode MS" w:hAnsi="Arial Unicode MS" w:cs="Arial Unicode MS"/>
-          <w:szCs w:val="22"/>
-        </w:rPr>
-        <w:t>"</w:t>
-      </w:r>
-    </w:p>
-    <w:p>
-      <w:pPr>
-        <w:pStyle w:val="ListParagraph"/>
+        <w:t>: "admin"</w:t>
+      </w:r>
+    </w:p>
+    <w:p>
+      <w:pPr>
+        <w:pStyle w:val="Listenabsatz"/>
         <w:numPr>
           <w:ilvl w:val="1"/>
           <w:numId w:val="8"/>
@@ -2621,28 +2574,12 @@
           <w:rFonts w:ascii="Arial Unicode MS" w:eastAsia="Arial Unicode MS" w:hAnsi="Arial Unicode MS" w:cs="Arial Unicode MS"/>
           <w:szCs w:val="22"/>
         </w:rPr>
-        <w:t>Datenbank: "</w:t>
-      </w:r>
-      <w:proofErr w:type="spellStart"/>
-      <w:r>
-        <w:rPr>
-          <w:rFonts w:ascii="Arial Unicode MS" w:eastAsia="Arial Unicode MS" w:hAnsi="Arial Unicode MS" w:cs="Arial Unicode MS"/>
-          <w:szCs w:val="22"/>
-        </w:rPr>
-        <w:t>webshop</w:t>
-      </w:r>
-      <w:proofErr w:type="spellEnd"/>
-      <w:r>
-        <w:rPr>
-          <w:rFonts w:ascii="Arial Unicode MS" w:eastAsia="Arial Unicode MS" w:hAnsi="Arial Unicode MS" w:cs="Arial Unicode MS"/>
-          <w:szCs w:val="22"/>
-        </w:rPr>
-        <w:t>"</w:t>
-      </w:r>
-    </w:p>
-    <w:p>
-      <w:pPr>
-        <w:pStyle w:val="ListParagraph"/>
+        <w:t>Datenbank: "webshop"</w:t>
+      </w:r>
+    </w:p>
+    <w:p>
+      <w:pPr>
+        <w:pStyle w:val="Listenabsatz"/>
         <w:numPr>
           <w:ilvl w:val="0"/>
           <w:numId w:val="8"/>
@@ -2656,83 +2593,26 @@
           <w:rFonts w:ascii="Arial Unicode MS" w:eastAsia="Arial Unicode MS" w:hAnsi="Arial Unicode MS" w:cs="Arial Unicode MS"/>
           <w:szCs w:val="22"/>
         </w:rPr>
-        <w:t>Weisen Sie dem Benutzer alle Berechtigungen für die "</w:t>
-      </w:r>
-      <w:proofErr w:type="spellStart"/>
-      <w:r>
-        <w:rPr>
-          <w:rFonts w:ascii="Arial Unicode MS" w:eastAsia="Arial Unicode MS" w:hAnsi="Arial Unicode MS" w:cs="Arial Unicode MS"/>
-          <w:szCs w:val="22"/>
-        </w:rPr>
-        <w:t>webshop</w:t>
-      </w:r>
-      <w:proofErr w:type="spellEnd"/>
-      <w:r>
-        <w:rPr>
-          <w:rFonts w:ascii="Arial Unicode MS" w:eastAsia="Arial Unicode MS" w:hAnsi="Arial Unicode MS" w:cs="Arial Unicode MS"/>
-          <w:szCs w:val="22"/>
-        </w:rPr>
-        <w:t>"-Datenbank zu.</w:t>
-      </w:r>
-    </w:p>
-    <w:p>
-      <w:pPr>
-        <w:pStyle w:val="Heading2"/>
+        <w:t>Weisen Sie dem Benutzer alle Berechtigungen für die "webshop"-Datenbank zu.</w:t>
+      </w:r>
+    </w:p>
+    <w:p>
+      <w:pPr>
+        <w:pStyle w:val="berschrift2"/>
         <w:rPr>
           <w:rFonts w:eastAsia="Arial Unicode MS"/>
           <w:lang w:val="en-US"/>
         </w:rPr>
       </w:pPr>
-      <w:bookmarkStart w:id="9" w:name="_Toc138697969"/>
+      <w:bookmarkStart w:id="11" w:name="_Toc152077407"/>
       <w:r>
         <w:rPr>
           <w:rFonts w:eastAsia="Arial Unicode MS"/>
           <w:lang w:val="en-US"/>
         </w:rPr>
-        <w:t xml:space="preserve">Schritt 4: </w:t>
-      </w:r>
-      <w:proofErr w:type="spellStart"/>
-      <w:r>
-        <w:rPr>
-          <w:rFonts w:eastAsia="Arial Unicode MS"/>
-          <w:lang w:val="en-US"/>
-        </w:rPr>
-        <w:t>Fehlerbehebung</w:t>
-      </w:r>
-      <w:proofErr w:type="spellEnd"/>
-      <w:r>
-        <w:rPr>
-          <w:rFonts w:eastAsia="Arial Unicode MS"/>
-          <w:lang w:val="en-US"/>
-        </w:rPr>
-        <w:t xml:space="preserve"> - "Call to undefined function </w:t>
-      </w:r>
-      <w:proofErr w:type="spellStart"/>
-      <w:proofErr w:type="gramStart"/>
-      <w:r>
-        <w:rPr>
-          <w:rFonts w:eastAsia="Arial Unicode MS"/>
-          <w:lang w:val="en-US"/>
-        </w:rPr>
-        <w:t>imagecreatefromjpeg</w:t>
-      </w:r>
-      <w:proofErr w:type="spellEnd"/>
-      <w:r>
-        <w:rPr>
-          <w:rFonts w:eastAsia="Arial Unicode MS"/>
-          <w:lang w:val="en-US"/>
-        </w:rPr>
-        <w:t>(</w:t>
-      </w:r>
-      <w:proofErr w:type="gramEnd"/>
-      <w:r>
-        <w:rPr>
-          <w:rFonts w:eastAsia="Arial Unicode MS"/>
-          <w:lang w:val="en-US"/>
-        </w:rPr>
-        <w:t>)"</w:t>
-      </w:r>
-      <w:bookmarkEnd w:id="9"/>
+        <w:t>Schritt 4: Fehlerbehebung - "Call to undefined function imagecreatefromjpeg()"</w:t>
+      </w:r>
+      <w:bookmarkEnd w:id="11"/>
     </w:p>
     <w:p>
       <w:pPr>
@@ -2746,94 +2626,12 @@
           <w:sz w:val="22"/>
           <w:szCs w:val="22"/>
         </w:rPr>
-        <w:t xml:space="preserve">Wenn Sie beim Ausführen der Anwendung den Fehler "Call </w:t>
-      </w:r>
-      <w:proofErr w:type="spellStart"/>
-      <w:r>
-        <w:rPr>
-          <w:rFonts w:ascii="Arial Unicode MS" w:eastAsia="Arial Unicode MS" w:hAnsi="Arial Unicode MS" w:cs="Arial Unicode MS"/>
-          <w:sz w:val="22"/>
-          <w:szCs w:val="22"/>
-        </w:rPr>
-        <w:t>to</w:t>
-      </w:r>
-      <w:proofErr w:type="spellEnd"/>
-      <w:r>
-        <w:rPr>
-          <w:rFonts w:ascii="Arial Unicode MS" w:eastAsia="Arial Unicode MS" w:hAnsi="Arial Unicode MS" w:cs="Arial Unicode MS"/>
-          <w:sz w:val="22"/>
-          <w:szCs w:val="22"/>
-        </w:rPr>
-        <w:t xml:space="preserve"> </w:t>
-      </w:r>
-      <w:proofErr w:type="spellStart"/>
-      <w:r>
-        <w:rPr>
-          <w:rFonts w:ascii="Arial Unicode MS" w:eastAsia="Arial Unicode MS" w:hAnsi="Arial Unicode MS" w:cs="Arial Unicode MS"/>
-          <w:sz w:val="22"/>
-          <w:szCs w:val="22"/>
-        </w:rPr>
-        <w:t>undefined</w:t>
-      </w:r>
-      <w:proofErr w:type="spellEnd"/>
-      <w:r>
-        <w:rPr>
-          <w:rFonts w:ascii="Arial Unicode MS" w:eastAsia="Arial Unicode MS" w:hAnsi="Arial Unicode MS" w:cs="Arial Unicode MS"/>
-          <w:sz w:val="22"/>
-          <w:szCs w:val="22"/>
-        </w:rPr>
-        <w:t xml:space="preserve"> </w:t>
-      </w:r>
-      <w:proofErr w:type="spellStart"/>
-      <w:r>
-        <w:rPr>
-          <w:rFonts w:ascii="Arial Unicode MS" w:eastAsia="Arial Unicode MS" w:hAnsi="Arial Unicode MS" w:cs="Arial Unicode MS"/>
-          <w:sz w:val="22"/>
-          <w:szCs w:val="22"/>
-        </w:rPr>
-        <w:t>function</w:t>
-      </w:r>
-      <w:proofErr w:type="spellEnd"/>
-      <w:r>
-        <w:rPr>
-          <w:rFonts w:ascii="Arial Unicode MS" w:eastAsia="Arial Unicode MS" w:hAnsi="Arial Unicode MS" w:cs="Arial Unicode MS"/>
-          <w:sz w:val="22"/>
-          <w:szCs w:val="22"/>
-        </w:rPr>
-        <w:t xml:space="preserve"> </w:t>
-      </w:r>
-      <w:proofErr w:type="spellStart"/>
-      <w:proofErr w:type="gramStart"/>
-      <w:r>
-        <w:rPr>
-          <w:rFonts w:ascii="Arial Unicode MS" w:eastAsia="Arial Unicode MS" w:hAnsi="Arial Unicode MS" w:cs="Arial Unicode MS"/>
-          <w:sz w:val="22"/>
-          <w:szCs w:val="22"/>
-        </w:rPr>
-        <w:t>imagecreatefromjpeg</w:t>
-      </w:r>
-      <w:proofErr w:type="spellEnd"/>
-      <w:r>
-        <w:rPr>
-          <w:rFonts w:ascii="Arial Unicode MS" w:eastAsia="Arial Unicode MS" w:hAnsi="Arial Unicode MS" w:cs="Arial Unicode MS"/>
-          <w:sz w:val="22"/>
-          <w:szCs w:val="22"/>
-        </w:rPr>
-        <w:t>(</w:t>
-      </w:r>
-      <w:proofErr w:type="gramEnd"/>
-      <w:r>
-        <w:rPr>
-          <w:rFonts w:ascii="Arial Unicode MS" w:eastAsia="Arial Unicode MS" w:hAnsi="Arial Unicode MS" w:cs="Arial Unicode MS"/>
-          <w:sz w:val="22"/>
-          <w:szCs w:val="22"/>
-        </w:rPr>
-        <w:t>)" erhalten, liegt dies daran, dass die GD-Erweiterung in Ihrer PHP-Konfiguration nicht aktiviert ist. Hier sind die Schritte, um die GD-Erweiterung in XAMPP zu aktivieren:</w:t>
-      </w:r>
-    </w:p>
-    <w:p>
-      <w:pPr>
-        <w:pStyle w:val="ListParagraph"/>
+        <w:t>Wenn Sie beim Ausführen der Anwendung den Fehler "Call to undefined function imagecreatefromjpeg()" erhalten, liegt dies daran, dass die GD-Erweiterung in Ihrer PHP-Konfiguration nicht aktiviert ist. Hier sind die Schritte, um die GD-Erweiterung in XAMPP zu aktivieren:</w:t>
+      </w:r>
+    </w:p>
+    <w:p>
+      <w:pPr>
+        <w:pStyle w:val="Listenabsatz"/>
         <w:numPr>
           <w:ilvl w:val="0"/>
           <w:numId w:val="9"/>
@@ -2852,7 +2650,7 @@
     </w:p>
     <w:p>
       <w:pPr>
-        <w:pStyle w:val="ListParagraph"/>
+        <w:pStyle w:val="Listenabsatz"/>
         <w:numPr>
           <w:ilvl w:val="1"/>
           <w:numId w:val="9"/>
@@ -2871,7 +2669,7 @@
     </w:p>
     <w:p>
       <w:pPr>
-        <w:pStyle w:val="ListParagraph"/>
+        <w:pStyle w:val="Listenabsatz"/>
         <w:numPr>
           <w:ilvl w:val="1"/>
           <w:numId w:val="9"/>
@@ -2885,44 +2683,12 @@
           <w:rFonts w:ascii="Arial Unicode MS" w:eastAsia="Arial Unicode MS" w:hAnsi="Arial Unicode MS" w:cs="Arial Unicode MS"/>
           <w:szCs w:val="22"/>
         </w:rPr>
-        <w:t>Klicken Sie auf die Schaltfläche "</w:t>
-      </w:r>
-      <w:proofErr w:type="spellStart"/>
-      <w:r>
-        <w:rPr>
-          <w:rFonts w:ascii="Arial Unicode MS" w:eastAsia="Arial Unicode MS" w:hAnsi="Arial Unicode MS" w:cs="Arial Unicode MS"/>
-          <w:szCs w:val="22"/>
-        </w:rPr>
-        <w:t>Config</w:t>
-      </w:r>
-      <w:proofErr w:type="spellEnd"/>
-      <w:r>
-        <w:rPr>
-          <w:rFonts w:ascii="Arial Unicode MS" w:eastAsia="Arial Unicode MS" w:hAnsi="Arial Unicode MS" w:cs="Arial Unicode MS"/>
-          <w:szCs w:val="22"/>
-        </w:rPr>
-        <w:t xml:space="preserve">" </w:t>
-      </w:r>
-      <w:proofErr w:type="gramStart"/>
-      <w:r>
-        <w:rPr>
-          <w:rFonts w:ascii="Arial Unicode MS" w:eastAsia="Arial Unicode MS" w:hAnsi="Arial Unicode MS" w:cs="Arial Unicode MS"/>
-          <w:szCs w:val="22"/>
-        </w:rPr>
-        <w:t>neben Apache</w:t>
-      </w:r>
-      <w:proofErr w:type="gramEnd"/>
-      <w:r>
-        <w:rPr>
-          <w:rFonts w:ascii="Arial Unicode MS" w:eastAsia="Arial Unicode MS" w:hAnsi="Arial Unicode MS" w:cs="Arial Unicode MS"/>
-          <w:szCs w:val="22"/>
-        </w:rPr>
-        <w:t>.</w:t>
-      </w:r>
-    </w:p>
-    <w:p>
-      <w:pPr>
-        <w:pStyle w:val="ListParagraph"/>
+        <w:t>Klicken Sie auf die Schaltfläche "Config" neben Apache.</w:t>
+      </w:r>
+    </w:p>
+    <w:p>
+      <w:pPr>
+        <w:pStyle w:val="Listenabsatz"/>
         <w:numPr>
           <w:ilvl w:val="1"/>
           <w:numId w:val="9"/>
@@ -2941,7 +2707,7 @@
     </w:p>
     <w:p>
       <w:pPr>
-        <w:pStyle w:val="ListParagraph"/>
+        <w:pStyle w:val="Listenabsatz"/>
         <w:numPr>
           <w:ilvl w:val="1"/>
           <w:numId w:val="9"/>
@@ -2960,7 +2726,7 @@
     </w:p>
     <w:p>
       <w:pPr>
-        <w:pStyle w:val="ListParagraph"/>
+        <w:pStyle w:val="Listenabsatz"/>
         <w:numPr>
           <w:ilvl w:val="0"/>
           <w:numId w:val="9"/>
@@ -2979,7 +2745,7 @@
     </w:p>
     <w:p>
       <w:pPr>
-        <w:pStyle w:val="ListParagraph"/>
+        <w:pStyle w:val="Listenabsatz"/>
         <w:numPr>
           <w:ilvl w:val="1"/>
           <w:numId w:val="9"/>
@@ -2993,53 +2759,12 @@
           <w:rFonts w:ascii="Arial Unicode MS" w:eastAsia="Arial Unicode MS" w:hAnsi="Arial Unicode MS" w:cs="Arial Unicode MS"/>
           <w:szCs w:val="22"/>
         </w:rPr>
-        <w:t xml:space="preserve">Suchen Sie in der php.ini-Datei die folgende Zeile: </w:t>
-      </w:r>
-      <w:proofErr w:type="gramStart"/>
-      <w:r>
-        <w:rPr>
-          <w:rFonts w:ascii="Arial Unicode MS" w:eastAsia="Arial Unicode MS" w:hAnsi="Arial Unicode MS" w:cs="Arial Unicode MS"/>
-          <w:szCs w:val="22"/>
-        </w:rPr>
-        <w:t>";</w:t>
-      </w:r>
-      <w:proofErr w:type="spellStart"/>
-      <w:r>
-        <w:rPr>
-          <w:rFonts w:ascii="Arial Unicode MS" w:eastAsia="Arial Unicode MS" w:hAnsi="Arial Unicode MS" w:cs="Arial Unicode MS"/>
-          <w:szCs w:val="22"/>
-        </w:rPr>
-        <w:t>extension</w:t>
-      </w:r>
-      <w:proofErr w:type="spellEnd"/>
-      <w:proofErr w:type="gramEnd"/>
-      <w:r>
-        <w:rPr>
-          <w:rFonts w:ascii="Arial Unicode MS" w:eastAsia="Arial Unicode MS" w:hAnsi="Arial Unicode MS" w:cs="Arial Unicode MS"/>
-          <w:szCs w:val="22"/>
-        </w:rPr>
-        <w:t>=</w:t>
-      </w:r>
-      <w:proofErr w:type="spellStart"/>
-      <w:r>
-        <w:rPr>
-          <w:rFonts w:ascii="Arial Unicode MS" w:eastAsia="Arial Unicode MS" w:hAnsi="Arial Unicode MS" w:cs="Arial Unicode MS"/>
-          <w:szCs w:val="22"/>
-        </w:rPr>
-        <w:t>gd</w:t>
-      </w:r>
-      <w:proofErr w:type="spellEnd"/>
-      <w:r>
-        <w:rPr>
-          <w:rFonts w:ascii="Arial Unicode MS" w:eastAsia="Arial Unicode MS" w:hAnsi="Arial Unicode MS" w:cs="Arial Unicode MS"/>
-          <w:szCs w:val="22"/>
-        </w:rPr>
-        <w:t>"</w:t>
-      </w:r>
-    </w:p>
-    <w:p>
-      <w:pPr>
-        <w:pStyle w:val="ListParagraph"/>
+        <w:t>Suchen Sie in der php.ini-Datei die folgende Zeile: ";extension=gd"</w:t>
+      </w:r>
+    </w:p>
+    <w:p>
+      <w:pPr>
+        <w:pStyle w:val="Listenabsatz"/>
         <w:numPr>
           <w:ilvl w:val="1"/>
           <w:numId w:val="9"/>
@@ -3053,12 +2778,13 @@
           <w:rFonts w:ascii="Arial Unicode MS" w:eastAsia="Arial Unicode MS" w:hAnsi="Arial Unicode MS" w:cs="Arial Unicode MS"/>
           <w:szCs w:val="22"/>
         </w:rPr>
+        <w:lastRenderedPageBreak/>
         <w:t>Entfernen Sie das Semikolon (;) am Anfang der Zeile, um es zu kommentieren.</w:t>
       </w:r>
     </w:p>
     <w:p>
       <w:pPr>
-        <w:pStyle w:val="ListParagraph"/>
+        <w:pStyle w:val="Listenabsatz"/>
         <w:numPr>
           <w:ilvl w:val="1"/>
           <w:numId w:val="9"/>
@@ -3077,23 +2803,23 @@
     </w:p>
     <w:p>
       <w:pPr>
-        <w:pStyle w:val="Heading2"/>
+        <w:pStyle w:val="berschrift2"/>
         <w:rPr>
           <w:rFonts w:eastAsia="Arial Unicode MS"/>
         </w:rPr>
       </w:pPr>
-      <w:bookmarkStart w:id="10" w:name="_Toc138697970"/>
+      <w:bookmarkStart w:id="12" w:name="_Toc152077408"/>
       <w:r>
         <w:rPr>
           <w:rFonts w:eastAsia="Arial Unicode MS"/>
         </w:rPr>
         <w:t>Schritt 5: Testen und Überprüfen</w:t>
       </w:r>
-      <w:bookmarkEnd w:id="10"/>
-    </w:p>
-    <w:p>
-      <w:pPr>
-        <w:pStyle w:val="ListParagraph"/>
+      <w:bookmarkEnd w:id="12"/>
+    </w:p>
+    <w:p>
+      <w:pPr>
+        <w:pStyle w:val="Listenabsatz"/>
         <w:numPr>
           <w:ilvl w:val="0"/>
           <w:numId w:val="10"/>
@@ -3107,30 +2833,12 @@
           <w:rFonts w:ascii="Arial Unicode MS" w:eastAsia="Arial Unicode MS" w:hAnsi="Arial Unicode MS" w:cs="Arial Unicode MS"/>
           <w:szCs w:val="22"/>
         </w:rPr>
-        <w:t>Öffnen Sie Ihren Webbrowser und navigieren Sie zur Adresse "localhost" (oder "</w:t>
-      </w:r>
-      <w:proofErr w:type="spellStart"/>
-      <w:proofErr w:type="gramStart"/>
-      <w:r>
-        <w:rPr>
-          <w:rFonts w:ascii="Arial Unicode MS" w:eastAsia="Arial Unicode MS" w:hAnsi="Arial Unicode MS" w:cs="Arial Unicode MS"/>
-          <w:szCs w:val="22"/>
-        </w:rPr>
-        <w:t>localhost:port</w:t>
-      </w:r>
-      <w:proofErr w:type="spellEnd"/>
-      <w:proofErr w:type="gramEnd"/>
-      <w:r>
-        <w:rPr>
-          <w:rFonts w:ascii="Arial Unicode MS" w:eastAsia="Arial Unicode MS" w:hAnsi="Arial Unicode MS" w:cs="Arial Unicode MS"/>
-          <w:szCs w:val="22"/>
-        </w:rPr>
-        <w:t>", wenn ein bestimmter Port angegeben ist).</w:t>
-      </w:r>
-    </w:p>
-    <w:p>
-      <w:pPr>
-        <w:pStyle w:val="ListParagraph"/>
+        <w:t>Öffnen Sie Ihren Webbrowser und navigieren Sie zur Adresse "localhost" (oder "localhost:port", wenn ein bestimmter Port angegeben ist).</w:t>
+      </w:r>
+    </w:p>
+    <w:p>
+      <w:pPr>
+        <w:pStyle w:val="Listenabsatz"/>
         <w:numPr>
           <w:ilvl w:val="0"/>
           <w:numId w:val="10"/>
@@ -3144,13 +2852,12 @@
           <w:rFonts w:ascii="Arial Unicode MS" w:eastAsia="Arial Unicode MS" w:hAnsi="Arial Unicode MS" w:cs="Arial Unicode MS"/>
           <w:szCs w:val="22"/>
         </w:rPr>
-        <w:lastRenderedPageBreak/>
         <w:t>Die Anwendung sollte jetzt voll funktionsfähig sein, und Sie können sie entsprechend Ihren Anforderungen nutzen.</w:t>
       </w:r>
     </w:p>
     <w:p>
       <w:pPr>
-        <w:pStyle w:val="ListParagraph"/>
+        <w:pStyle w:val="Listenabsatz"/>
         <w:numPr>
           <w:ilvl w:val="0"/>
           <w:numId w:val="10"/>
@@ -3169,7 +2876,7 @@
     </w:p>
     <w:p>
       <w:pPr>
-        <w:pStyle w:val="ListParagraph"/>
+        <w:pStyle w:val="Listenabsatz"/>
         <w:numPr>
           <w:ilvl w:val="0"/>
           <w:numId w:val="10"/>
@@ -3188,19 +2895,19 @@
     </w:p>
     <w:p>
       <w:pPr>
-        <w:pStyle w:val="Heading2"/>
+        <w:pStyle w:val="berschrift2"/>
         <w:rPr>
           <w:rFonts w:eastAsia="Arial Unicode MS"/>
         </w:rPr>
       </w:pPr>
-      <w:bookmarkStart w:id="11" w:name="_Toc138697971"/>
+      <w:bookmarkStart w:id="13" w:name="_Toc152077409"/>
       <w:r>
         <w:rPr>
           <w:rFonts w:eastAsia="Arial Unicode MS"/>
         </w:rPr>
         <w:t>Schritt 6: Bereitstellung der Anwendung</w:t>
       </w:r>
-      <w:bookmarkEnd w:id="11"/>
+      <w:bookmarkEnd w:id="13"/>
     </w:p>
     <w:p>
       <w:pPr>
@@ -3235,7 +2942,7 @@
     </w:p>
     <w:p>
       <w:pPr>
-        <w:pStyle w:val="ListParagraph"/>
+        <w:pStyle w:val="Listenabsatz"/>
         <w:numPr>
           <w:ilvl w:val="0"/>
           <w:numId w:val="11"/>
@@ -3254,7 +2961,7 @@
     </w:p>
     <w:p>
       <w:pPr>
-        <w:pStyle w:val="ListParagraph"/>
+        <w:pStyle w:val="Listenabsatz"/>
         <w:numPr>
           <w:ilvl w:val="0"/>
           <w:numId w:val="11"/>
@@ -3273,7 +2980,7 @@
     </w:p>
     <w:p>
       <w:pPr>
-        <w:pStyle w:val="ListParagraph"/>
+        <w:pStyle w:val="Listenabsatz"/>
         <w:numPr>
           <w:ilvl w:val="0"/>
           <w:numId w:val="11"/>
@@ -3292,7 +2999,7 @@
     </w:p>
     <w:p>
       <w:pPr>
-        <w:pStyle w:val="ListParagraph"/>
+        <w:pStyle w:val="Listenabsatz"/>
         <w:numPr>
           <w:ilvl w:val="0"/>
           <w:numId w:val="11"/>
@@ -3311,7 +3018,7 @@
     </w:p>
     <w:p>
       <w:pPr>
-        <w:pStyle w:val="ListParagraph"/>
+        <w:pStyle w:val="Listenabsatz"/>
         <w:numPr>
           <w:ilvl w:val="0"/>
           <w:numId w:val="11"/>
@@ -3340,6 +3047,7 @@
           <w:sz w:val="22"/>
           <w:szCs w:val="22"/>
         </w:rPr>
+        <w:lastRenderedPageBreak/>
         <w:t>Hinweis: Dieses Deployment-Manual bietet eine grundlegende Anleitung zum Bereitstellen der Anwendung unter Verwendung von XAMPP und GitHub Desktop. Je nach spezifischen Anforderungen Ihrer Anwendung oder Umgebung können weitere Schritte erforderlich sein, wie z. B. das Konfigurieren von Umgebungsvariablen, das Installieren von Abhängigkeiten oder das Anpassen der Serverkonfiguration. Bitte konsultieren Sie die entsprechende Dokumentation und Ressourcen für detailliertere Informationen.</w:t>
       </w:r>
     </w:p>
@@ -3388,7 +3096,7 @@
   <w:sdt>
     <w:sdtPr>
       <w:rPr>
-        <w:rStyle w:val="PageNumber"/>
+        <w:rStyle w:val="Seitenzahl"/>
       </w:rPr>
       <w:id w:val="-606729757"/>
       <w:docPartObj>
@@ -3399,27 +3107,27 @@
     <w:sdtContent>
       <w:p>
         <w:pPr>
-          <w:pStyle w:val="Footer"/>
+          <w:pStyle w:val="Fuzeile"/>
           <w:framePr w:wrap="none" w:vAnchor="text" w:hAnchor="margin" w:xAlign="right" w:y="1"/>
           <w:rPr>
-            <w:rStyle w:val="PageNumber"/>
+            <w:rStyle w:val="Seitenzahl"/>
           </w:rPr>
         </w:pPr>
         <w:r>
           <w:rPr>
-            <w:rStyle w:val="PageNumber"/>
+            <w:rStyle w:val="Seitenzahl"/>
           </w:rPr>
           <w:fldChar w:fldCharType="begin"/>
         </w:r>
         <w:r>
           <w:rPr>
-            <w:rStyle w:val="PageNumber"/>
+            <w:rStyle w:val="Seitenzahl"/>
           </w:rPr>
           <w:instrText xml:space="preserve"> PAGE </w:instrText>
         </w:r>
         <w:r>
           <w:rPr>
-            <w:rStyle w:val="PageNumber"/>
+            <w:rStyle w:val="Seitenzahl"/>
           </w:rPr>
           <w:fldChar w:fldCharType="end"/>
         </w:r>
@@ -3428,7 +3136,7 @@
   </w:sdt>
   <w:p>
     <w:pPr>
-      <w:pStyle w:val="Footer"/>
+      <w:pStyle w:val="Fuzeile"/>
       <w:ind w:right="360"/>
     </w:pPr>
   </w:p>
@@ -3440,7 +3148,7 @@
   <w:sdt>
     <w:sdtPr>
       <w:rPr>
-        <w:rStyle w:val="PageNumber"/>
+        <w:rStyle w:val="Seitenzahl"/>
       </w:rPr>
       <w:id w:val="-340311209"/>
       <w:docPartObj>
@@ -3451,40 +3159,40 @@
     <w:sdtContent>
       <w:p>
         <w:pPr>
-          <w:pStyle w:val="Footer"/>
+          <w:pStyle w:val="Fuzeile"/>
           <w:framePr w:wrap="none" w:vAnchor="text" w:hAnchor="margin" w:xAlign="right" w:y="1"/>
           <w:rPr>
-            <w:rStyle w:val="PageNumber"/>
+            <w:rStyle w:val="Seitenzahl"/>
           </w:rPr>
         </w:pPr>
         <w:r>
           <w:rPr>
-            <w:rStyle w:val="PageNumber"/>
+            <w:rStyle w:val="Seitenzahl"/>
           </w:rPr>
           <w:fldChar w:fldCharType="begin"/>
         </w:r>
         <w:r>
           <w:rPr>
-            <w:rStyle w:val="PageNumber"/>
+            <w:rStyle w:val="Seitenzahl"/>
           </w:rPr>
           <w:instrText xml:space="preserve"> PAGE </w:instrText>
         </w:r>
         <w:r>
           <w:rPr>
-            <w:rStyle w:val="PageNumber"/>
+            <w:rStyle w:val="Seitenzahl"/>
           </w:rPr>
           <w:fldChar w:fldCharType="separate"/>
         </w:r>
         <w:r>
           <w:rPr>
-            <w:rStyle w:val="PageNumber"/>
+            <w:rStyle w:val="Seitenzahl"/>
             <w:noProof/>
           </w:rPr>
           <w:t>3</w:t>
         </w:r>
         <w:r>
           <w:rPr>
-            <w:rStyle w:val="PageNumber"/>
+            <w:rStyle w:val="Seitenzahl"/>
           </w:rPr>
           <w:fldChar w:fldCharType="end"/>
         </w:r>
@@ -3493,7 +3201,7 @@
   </w:sdt>
   <w:p>
     <w:pPr>
-      <w:pStyle w:val="Footer"/>
+      <w:pStyle w:val="Fuzeile"/>
       <w:ind w:right="360"/>
       <w:rPr>
         <w:lang w:val="de-AT"/>
@@ -3511,16 +3219,9 @@
     <w:r>
       <w:ptab w:relativeTo="margin" w:alignment="center" w:leader="none"/>
     </w:r>
-    <w:proofErr w:type="spellStart"/>
-    <w:proofErr w:type="gramStart"/>
     <w:r>
-      <w:t>Pfeifhofer,Nguyen</w:t>
+      <w:t>Pfeifhofer,Nguyen,Le,Karner,Jeitler</w:t>
     </w:r>
-    <w:proofErr w:type="gramEnd"/>
-    <w:r>
-      <w:t>,Le,Karner,Jeitler</w:t>
-    </w:r>
-    <w:proofErr w:type="spellEnd"/>
     <w:r>
       <w:ptab w:relativeTo="margin" w:alignment="right" w:leader="none"/>
     </w:r>
@@ -3558,7 +3259,7 @@
   <w:sdt>
     <w:sdtPr>
       <w:rPr>
-        <w:rStyle w:val="PageNumber"/>
+        <w:rStyle w:val="Seitenzahl"/>
       </w:rPr>
       <w:id w:val="600996211"/>
       <w:docPartObj>
@@ -3569,40 +3270,40 @@
     <w:sdtContent>
       <w:p>
         <w:pPr>
-          <w:pStyle w:val="Header"/>
+          <w:pStyle w:val="Kopfzeile"/>
           <w:framePr w:wrap="none" w:vAnchor="text" w:hAnchor="margin" w:xAlign="center" w:y="1"/>
           <w:rPr>
-            <w:rStyle w:val="PageNumber"/>
+            <w:rStyle w:val="Seitenzahl"/>
           </w:rPr>
         </w:pPr>
         <w:r>
           <w:rPr>
-            <w:rStyle w:val="PageNumber"/>
+            <w:rStyle w:val="Seitenzahl"/>
           </w:rPr>
           <w:fldChar w:fldCharType="begin"/>
         </w:r>
         <w:r>
           <w:rPr>
-            <w:rStyle w:val="PageNumber"/>
+            <w:rStyle w:val="Seitenzahl"/>
           </w:rPr>
           <w:instrText xml:space="preserve"> PAGE </w:instrText>
         </w:r>
         <w:r>
           <w:rPr>
-            <w:rStyle w:val="PageNumber"/>
+            <w:rStyle w:val="Seitenzahl"/>
           </w:rPr>
           <w:fldChar w:fldCharType="separate"/>
         </w:r>
         <w:r>
           <w:rPr>
-            <w:rStyle w:val="PageNumber"/>
+            <w:rStyle w:val="Seitenzahl"/>
             <w:noProof/>
           </w:rPr>
           <w:t>2</w:t>
         </w:r>
         <w:r>
           <w:rPr>
-            <w:rStyle w:val="PageNumber"/>
+            <w:rStyle w:val="Seitenzahl"/>
           </w:rPr>
           <w:fldChar w:fldCharType="end"/>
         </w:r>
@@ -3611,7 +3312,7 @@
   </w:sdt>
   <w:p>
     <w:pPr>
-      <w:pStyle w:val="Header"/>
+      <w:pStyle w:val="Kopfzeile"/>
     </w:pPr>
   </w:p>
 </w:hdr>
@@ -3621,7 +3322,7 @@
 <w:hdr xmlns:wpc="http://schemas.microsoft.com/office/word/2010/wordprocessingCanvas" xmlns:cx="http://schemas.microsoft.com/office/drawing/2014/chartex" xmlns:cx1="http://schemas.microsoft.com/office/drawing/2015/9/8/chartex" xmlns:cx2="http://schemas.microsoft.com/office/drawing/2015/10/21/chartex" xmlns:cx3="http://schemas.microsoft.com/office/drawing/2016/5/9/chartex" xmlns:cx4="http://schemas.microsoft.com/office/drawing/2016/5/10/chartex" xmlns:cx5="http://schemas.microsoft.com/office/drawing/2016/5/11/chartex" xmlns:cx6="http://schemas.microsoft.com/office/drawing/2016/5/12/chartex" xmlns:cx7="http://schemas.microsoft.com/office/drawing/2016/5/13/chartex" xmlns:cx8="http://schemas.microsoft.com/office/drawing/2016/5/14/chartex" xmlns:mc="http://schemas.openxmlformats.org/markup-compatibility/2006" xmlns:aink="http://schemas.microsoft.com/office/drawing/2016/ink" xmlns:am3d="http://schemas.microsoft.com/office/drawing/2017/model3d" xmlns:o="urn:schemas-microsoft-com:office:office" xmlns:oel="http://schemas.microsoft.com/office/2019/extlst" xmlns:r="http://schemas.openxmlformats.org/officeDocument/2006/relationships" xmlns:m="http://schemas.openxmlformats.org/officeDocument/2006/math" xmlns:v="urn:schemas-microsoft-com:vml" xmlns:wp14="http://schemas.microsoft.com/office/word/2010/wordprocessingDrawing" xmlns:wp="http://schemas.openxmlformats.org/drawingml/2006/wordprocessingDrawing" xmlns:w10="urn:schemas-microsoft-com:office:word" xmlns:w="http://schemas.openxmlformats.org/wordprocessingml/2006/main" xmlns:w14="http://schemas.microsoft.com/office/word/2010/wordml" xmlns:w15="http://schemas.microsoft.com/office/word/2012/wordml" xmlns:w16cex="http://schemas.microsoft.com/office/word/2018/wordml/cex" xmlns:w16cid="http://schemas.microsoft.com/office/word/2016/wordml/cid" xmlns:w16="http://schemas.microsoft.com/office/word/2018/wordml" xmlns:w16sdtdh="http://schemas.microsoft.com/office/word/2020/wordml/sdtdatahash" xmlns:w16se="http://schemas.microsoft.com/office/word/2015/wordml/symex" xmlns:wpg="http://schemas.microsoft.com/office/word/2010/wordprocessingGroup" xmlns:wpi="http://schemas.microsoft.com/office/word/2010/wordprocessingInk" xmlns:wne="http://schemas.microsoft.com/office/word/2006/wordml" xmlns:wps="http://schemas.microsoft.com/office/word/2010/wordprocessingShape" mc:Ignorable="w14 w15 w16se w16cid w16 w16cex w16sdtdh wp14">
   <w:p>
     <w:pPr>
-      <w:pStyle w:val="Header"/>
+      <w:pStyle w:val="Kopfzeile"/>
       <w:rPr>
         <w:lang w:val="en-US"/>
       </w:rPr>
@@ -4230,6 +3931,119 @@
     </w:lvl>
   </w:abstractNum>
   <w:abstractNum w:abstractNumId="5" w15:restartNumberingAfterBreak="0">
+    <w:nsid w:val="784E1870"/>
+    <w:multiLevelType w:val="hybridMultilevel"/>
+    <w:tmpl w:val="74681640"/>
+    <w:lvl w:ilvl="0" w:tplc="04070001">
+      <w:start w:val="1"/>
+      <w:numFmt w:val="bullet"/>
+      <w:lvlText w:val=""/>
+      <w:lvlJc w:val="left"/>
+      <w:pPr>
+        <w:ind w:left="720" w:hanging="360"/>
+      </w:pPr>
+      <w:rPr>
+        <w:rFonts w:ascii="Symbol" w:hAnsi="Symbol" w:hint="default"/>
+      </w:rPr>
+    </w:lvl>
+    <w:lvl w:ilvl="1" w:tplc="04070003" w:tentative="1">
+      <w:start w:val="1"/>
+      <w:numFmt w:val="bullet"/>
+      <w:lvlText w:val="o"/>
+      <w:lvlJc w:val="left"/>
+      <w:pPr>
+        <w:ind w:left="1440" w:hanging="360"/>
+      </w:pPr>
+      <w:rPr>
+        <w:rFonts w:ascii="Courier New" w:hAnsi="Courier New" w:cs="Courier New" w:hint="default"/>
+      </w:rPr>
+    </w:lvl>
+    <w:lvl w:ilvl="2" w:tplc="04070005" w:tentative="1">
+      <w:start w:val="1"/>
+      <w:numFmt w:val="bullet"/>
+      <w:lvlText w:val=""/>
+      <w:lvlJc w:val="left"/>
+      <w:pPr>
+        <w:ind w:left="2160" w:hanging="360"/>
+      </w:pPr>
+      <w:rPr>
+        <w:rFonts w:ascii="Wingdings" w:hAnsi="Wingdings" w:hint="default"/>
+      </w:rPr>
+    </w:lvl>
+    <w:lvl w:ilvl="3" w:tplc="04070001" w:tentative="1">
+      <w:start w:val="1"/>
+      <w:numFmt w:val="bullet"/>
+      <w:lvlText w:val=""/>
+      <w:lvlJc w:val="left"/>
+      <w:pPr>
+        <w:ind w:left="2880" w:hanging="360"/>
+      </w:pPr>
+      <w:rPr>
+        <w:rFonts w:ascii="Symbol" w:hAnsi="Symbol" w:hint="default"/>
+      </w:rPr>
+    </w:lvl>
+    <w:lvl w:ilvl="4" w:tplc="04070003" w:tentative="1">
+      <w:start w:val="1"/>
+      <w:numFmt w:val="bullet"/>
+      <w:lvlText w:val="o"/>
+      <w:lvlJc w:val="left"/>
+      <w:pPr>
+        <w:ind w:left="3600" w:hanging="360"/>
+      </w:pPr>
+      <w:rPr>
+        <w:rFonts w:ascii="Courier New" w:hAnsi="Courier New" w:cs="Courier New" w:hint="default"/>
+      </w:rPr>
+    </w:lvl>
+    <w:lvl w:ilvl="5" w:tplc="04070005" w:tentative="1">
+      <w:start w:val="1"/>
+      <w:numFmt w:val="bullet"/>
+      <w:lvlText w:val=""/>
+      <w:lvlJc w:val="left"/>
+      <w:pPr>
+        <w:ind w:left="4320" w:hanging="360"/>
+      </w:pPr>
+      <w:rPr>
+        <w:rFonts w:ascii="Wingdings" w:hAnsi="Wingdings" w:hint="default"/>
+      </w:rPr>
+    </w:lvl>
+    <w:lvl w:ilvl="6" w:tplc="04070001" w:tentative="1">
+      <w:start w:val="1"/>
+      <w:numFmt w:val="bullet"/>
+      <w:lvlText w:val=""/>
+      <w:lvlJc w:val="left"/>
+      <w:pPr>
+        <w:ind w:left="5040" w:hanging="360"/>
+      </w:pPr>
+      <w:rPr>
+        <w:rFonts w:ascii="Symbol" w:hAnsi="Symbol" w:hint="default"/>
+      </w:rPr>
+    </w:lvl>
+    <w:lvl w:ilvl="7" w:tplc="04070003" w:tentative="1">
+      <w:start w:val="1"/>
+      <w:numFmt w:val="bullet"/>
+      <w:lvlText w:val="o"/>
+      <w:lvlJc w:val="left"/>
+      <w:pPr>
+        <w:ind w:left="5760" w:hanging="360"/>
+      </w:pPr>
+      <w:rPr>
+        <w:rFonts w:ascii="Courier New" w:hAnsi="Courier New" w:cs="Courier New" w:hint="default"/>
+      </w:rPr>
+    </w:lvl>
+    <w:lvl w:ilvl="8" w:tplc="04070005" w:tentative="1">
+      <w:start w:val="1"/>
+      <w:numFmt w:val="bullet"/>
+      <w:lvlText w:val=""/>
+      <w:lvlJc w:val="left"/>
+      <w:pPr>
+        <w:ind w:left="6480" w:hanging="360"/>
+      </w:pPr>
+      <w:rPr>
+        <w:rFonts w:ascii="Wingdings" w:hAnsi="Wingdings" w:hint="default"/>
+      </w:rPr>
+    </w:lvl>
+  </w:abstractNum>
+  <w:abstractNum w:abstractNumId="6" w15:restartNumberingAfterBreak="0">
     <w:nsid w:val="78E66B51"/>
     <w:multiLevelType w:val="hybridMultilevel"/>
     <w:tmpl w:val="78668308"/>
@@ -4315,14 +4129,14 @@
       </w:pPr>
     </w:lvl>
   </w:abstractNum>
-  <w:abstractNum w:abstractNumId="6" w15:restartNumberingAfterBreak="0">
+  <w:abstractNum w:abstractNumId="7" w15:restartNumberingAfterBreak="0">
     <w:nsid w:val="79911088"/>
     <w:multiLevelType w:val="hybridMultilevel"/>
     <w:tmpl w:val="B89254AA"/>
     <w:lvl w:ilvl="0" w:tplc="5ED0EE42">
       <w:start w:val="1"/>
       <w:numFmt w:val="bullet"/>
-      <w:pStyle w:val="ListParagraph"/>
+      <w:pStyle w:val="Listenabsatz"/>
       <w:lvlText w:val=""/>
       <w:lvlJc w:val="left"/>
       <w:pPr>
@@ -4433,22 +4247,22 @@
     <w:abstractNumId w:val="2"/>
   </w:num>
   <w:num w:numId="2" w16cid:durableId="1605261705">
-    <w:abstractNumId w:val="5"/>
+    <w:abstractNumId w:val="6"/>
   </w:num>
   <w:num w:numId="3" w16cid:durableId="640889579">
-    <w:abstractNumId w:val="6"/>
+    <w:abstractNumId w:val="7"/>
   </w:num>
   <w:num w:numId="4" w16cid:durableId="1983382514">
-    <w:abstractNumId w:val="6"/>
+    <w:abstractNumId w:val="7"/>
   </w:num>
   <w:num w:numId="5" w16cid:durableId="135492591">
-    <w:abstractNumId w:val="6"/>
+    <w:abstractNumId w:val="7"/>
   </w:num>
   <w:num w:numId="6" w16cid:durableId="915283197">
-    <w:abstractNumId w:val="6"/>
+    <w:abstractNumId w:val="7"/>
   </w:num>
   <w:num w:numId="7" w16cid:durableId="1231650304">
-    <w:abstractNumId w:val="6"/>
+    <w:abstractNumId w:val="7"/>
   </w:num>
   <w:num w:numId="8" w16cid:durableId="1986280997">
     <w:abstractNumId w:val="3"/>
@@ -4461,6 +4275,9 @@
   </w:num>
   <w:num w:numId="11" w16cid:durableId="51005579">
     <w:abstractNumId w:val="0"/>
+  </w:num>
+  <w:num w:numId="12" w16cid:durableId="145442589">
+    <w:abstractNumId w:val="5"/>
   </w:num>
 </w:numbering>
 </file>
@@ -4860,7 +4677,7 @@
     <w:lsdException w:name="Unresolved Mention" w:semiHidden="1" w:unhideWhenUsed="1"/>
     <w:lsdException w:name="Smart Link" w:semiHidden="1" w:unhideWhenUsed="1"/>
   </w:latentStyles>
-  <w:style w:type="paragraph" w:default="1" w:styleId="Normal">
+  <w:style w:type="paragraph" w:default="1" w:styleId="Standard">
     <w:name w:val="Normal"/>
     <w:qFormat/>
     <w:rsid w:val="002E52C0"/>
@@ -4870,11 +4687,11 @@
       <w:szCs w:val="21"/>
     </w:rPr>
   </w:style>
-  <w:style w:type="paragraph" w:styleId="Heading1">
+  <w:style w:type="paragraph" w:styleId="berschrift1">
     <w:name w:val="heading 1"/>
-    <w:basedOn w:val="Normal"/>
-    <w:next w:val="Normal"/>
-    <w:link w:val="Heading1Char"/>
+    <w:basedOn w:val="Standard"/>
+    <w:next w:val="Standard"/>
+    <w:link w:val="berschrift1Zchn"/>
     <w:uiPriority w:val="9"/>
     <w:qFormat/>
     <w:rsid w:val="002E52C0"/>
@@ -4896,11 +4713,11 @@
       <w:szCs w:val="38"/>
     </w:rPr>
   </w:style>
-  <w:style w:type="paragraph" w:styleId="Heading2">
+  <w:style w:type="paragraph" w:styleId="berschrift2">
     <w:name w:val="heading 2"/>
-    <w:basedOn w:val="Normal"/>
-    <w:next w:val="Normal"/>
-    <w:link w:val="Heading2Char"/>
+    <w:basedOn w:val="Standard"/>
+    <w:next w:val="Standard"/>
+    <w:link w:val="berschrift2Zchn"/>
     <w:uiPriority w:val="9"/>
     <w:unhideWhenUsed/>
     <w:qFormat/>
@@ -4932,11 +4749,11 @@
       </w14:textFill>
     </w:rPr>
   </w:style>
-  <w:style w:type="paragraph" w:styleId="Heading3">
+  <w:style w:type="paragraph" w:styleId="berschrift3">
     <w:name w:val="heading 3"/>
-    <w:basedOn w:val="Normal"/>
-    <w:next w:val="Normal"/>
-    <w:link w:val="Heading3Char"/>
+    <w:basedOn w:val="Standard"/>
+    <w:next w:val="Standard"/>
+    <w:link w:val="berschrift3Zchn"/>
     <w:uiPriority w:val="9"/>
     <w:unhideWhenUsed/>
     <w:qFormat/>
@@ -4957,11 +4774,11 @@
       <w:szCs w:val="22"/>
     </w:rPr>
   </w:style>
-  <w:style w:type="paragraph" w:styleId="Heading4">
+  <w:style w:type="paragraph" w:styleId="berschrift4">
     <w:name w:val="heading 4"/>
-    <w:basedOn w:val="Normal"/>
-    <w:next w:val="Normal"/>
-    <w:link w:val="Heading4Char"/>
+    <w:basedOn w:val="Standard"/>
+    <w:next w:val="Standard"/>
+    <w:link w:val="berschrift4Zchn"/>
     <w:uiPriority w:val="9"/>
     <w:unhideWhenUsed/>
     <w:qFormat/>
@@ -4980,11 +4797,11 @@
       <w:szCs w:val="22"/>
     </w:rPr>
   </w:style>
-  <w:style w:type="paragraph" w:styleId="Heading5">
+  <w:style w:type="paragraph" w:styleId="berschrift5">
     <w:name w:val="heading 5"/>
-    <w:basedOn w:val="Normal"/>
-    <w:next w:val="Normal"/>
-    <w:link w:val="Heading5Char"/>
+    <w:basedOn w:val="Standard"/>
+    <w:next w:val="Standard"/>
+    <w:link w:val="berschrift5Zchn"/>
     <w:uiPriority w:val="9"/>
     <w:semiHidden/>
     <w:unhideWhenUsed/>
@@ -5004,11 +4821,11 @@
       <w:szCs w:val="22"/>
     </w:rPr>
   </w:style>
-  <w:style w:type="paragraph" w:styleId="Heading6">
+  <w:style w:type="paragraph" w:styleId="berschrift6">
     <w:name w:val="heading 6"/>
-    <w:basedOn w:val="Normal"/>
-    <w:next w:val="Normal"/>
-    <w:link w:val="Heading6Char"/>
+    <w:basedOn w:val="Standard"/>
+    <w:next w:val="Standard"/>
+    <w:link w:val="berschrift6Zchn"/>
     <w:uiPriority w:val="9"/>
     <w:semiHidden/>
     <w:unhideWhenUsed/>
@@ -5026,11 +4843,11 @@
       <w:szCs w:val="22"/>
     </w:rPr>
   </w:style>
-  <w:style w:type="paragraph" w:styleId="Heading7">
+  <w:style w:type="paragraph" w:styleId="berschrift7">
     <w:name w:val="heading 7"/>
-    <w:basedOn w:val="Normal"/>
-    <w:next w:val="Normal"/>
-    <w:link w:val="Heading7Char"/>
+    <w:basedOn w:val="Standard"/>
+    <w:next w:val="Standard"/>
+    <w:link w:val="berschrift7Zchn"/>
     <w:uiPriority w:val="9"/>
     <w:semiHidden/>
     <w:unhideWhenUsed/>
@@ -5048,11 +4865,11 @@
       <w:szCs w:val="22"/>
     </w:rPr>
   </w:style>
-  <w:style w:type="paragraph" w:styleId="Heading8">
+  <w:style w:type="paragraph" w:styleId="berschrift8">
     <w:name w:val="heading 8"/>
-    <w:basedOn w:val="Normal"/>
-    <w:next w:val="Normal"/>
-    <w:link w:val="Heading8Char"/>
+    <w:basedOn w:val="Standard"/>
+    <w:next w:val="Standard"/>
+    <w:link w:val="berschrift8Zchn"/>
     <w:uiPriority w:val="9"/>
     <w:semiHidden/>
     <w:unhideWhenUsed/>
@@ -5070,11 +4887,11 @@
       <w:szCs w:val="22"/>
     </w:rPr>
   </w:style>
-  <w:style w:type="paragraph" w:styleId="Heading9">
+  <w:style w:type="paragraph" w:styleId="berschrift9">
     <w:name w:val="heading 9"/>
-    <w:basedOn w:val="Normal"/>
-    <w:next w:val="Normal"/>
-    <w:link w:val="Heading9Char"/>
+    <w:basedOn w:val="Standard"/>
+    <w:next w:val="Standard"/>
+    <w:link w:val="berschrift9Zchn"/>
     <w:uiPriority w:val="9"/>
     <w:semiHidden/>
     <w:unhideWhenUsed/>
@@ -5092,13 +4909,13 @@
       <w:sz w:val="20"/>
     </w:rPr>
   </w:style>
-  <w:style w:type="character" w:default="1" w:styleId="DefaultParagraphFont">
+  <w:style w:type="character" w:default="1" w:styleId="Absatz-Standardschriftart">
     <w:name w:val="Default Paragraph Font"/>
     <w:uiPriority w:val="1"/>
     <w:semiHidden/>
     <w:unhideWhenUsed/>
   </w:style>
-  <w:style w:type="table" w:default="1" w:styleId="TableNormal">
+  <w:style w:type="table" w:default="1" w:styleId="NormaleTabelle">
     <w:name w:val="Normal Table"/>
     <w:uiPriority w:val="99"/>
     <w:semiHidden/>
@@ -5113,15 +4930,15 @@
       </w:tblCellMar>
     </w:tblPr>
   </w:style>
-  <w:style w:type="numbering" w:default="1" w:styleId="NoList">
+  <w:style w:type="numbering" w:default="1" w:styleId="KeineListe">
     <w:name w:val="No List"/>
     <w:uiPriority w:val="99"/>
     <w:semiHidden/>
     <w:unhideWhenUsed/>
   </w:style>
-  <w:style w:type="paragraph" w:styleId="ListParagraph">
+  <w:style w:type="paragraph" w:styleId="Listenabsatz">
     <w:name w:val="List Paragraph"/>
-    <w:basedOn w:val="Normal"/>
+    <w:basedOn w:val="Standard"/>
     <w:uiPriority w:val="34"/>
     <w:qFormat/>
     <w:rsid w:val="002E52C0"/>
@@ -5137,7 +4954,7 @@
   </w:style>
   <w:style w:type="character" w:styleId="Hyperlink">
     <w:name w:val="Hyperlink"/>
-    <w:basedOn w:val="DefaultParagraphFont"/>
+    <w:basedOn w:val="Absatz-Standardschriftart"/>
     <w:uiPriority w:val="99"/>
     <w:unhideWhenUsed/>
     <w:rPr>
@@ -5145,10 +4962,10 @@
       <w:u w:val="single"/>
     </w:rPr>
   </w:style>
-  <w:style w:type="character" w:customStyle="1" w:styleId="Heading1Char">
-    <w:name w:val="Heading 1 Char"/>
-    <w:basedOn w:val="DefaultParagraphFont"/>
-    <w:link w:val="Heading1"/>
+  <w:style w:type="character" w:customStyle="1" w:styleId="berschrift1Zchn">
+    <w:name w:val="Überschrift 1 Zchn"/>
+    <w:basedOn w:val="Absatz-Standardschriftart"/>
+    <w:link w:val="berschrift1"/>
     <w:uiPriority w:val="9"/>
     <w:rsid w:val="002E52C0"/>
     <w:rPr>
@@ -5160,10 +4977,10 @@
       <w:shd w:val="clear" w:color="auto" w:fill="4472C4" w:themeFill="accent1"/>
     </w:rPr>
   </w:style>
-  <w:style w:type="paragraph" w:styleId="TOCHeading">
+  <w:style w:type="paragraph" w:styleId="Inhaltsverzeichnisberschrift">
     <w:name w:val="TOC Heading"/>
-    <w:basedOn w:val="Heading1"/>
-    <w:next w:val="Normal"/>
+    <w:basedOn w:val="berschrift1"/>
+    <w:next w:val="Standard"/>
     <w:uiPriority w:val="39"/>
     <w:unhideWhenUsed/>
     <w:qFormat/>
@@ -5172,10 +4989,10 @@
       <w:outlineLvl w:val="9"/>
     </w:pPr>
   </w:style>
-  <w:style w:type="paragraph" w:styleId="TOC1">
+  <w:style w:type="paragraph" w:styleId="Verzeichnis1">
     <w:name w:val="toc 1"/>
-    <w:basedOn w:val="Normal"/>
-    <w:next w:val="Normal"/>
+    <w:basedOn w:val="Standard"/>
+    <w:next w:val="Standard"/>
     <w:autoRedefine/>
     <w:uiPriority w:val="39"/>
     <w:unhideWhenUsed/>
@@ -5192,10 +5009,10 @@
       <w:szCs w:val="24"/>
     </w:rPr>
   </w:style>
-  <w:style w:type="paragraph" w:styleId="TOC2">
+  <w:style w:type="paragraph" w:styleId="Verzeichnis2">
     <w:name w:val="toc 2"/>
-    <w:basedOn w:val="Normal"/>
-    <w:next w:val="Normal"/>
+    <w:basedOn w:val="Standard"/>
+    <w:next w:val="Standard"/>
     <w:autoRedefine/>
     <w:uiPriority w:val="39"/>
     <w:unhideWhenUsed/>
@@ -5213,10 +5030,10 @@
       <w:szCs w:val="22"/>
     </w:rPr>
   </w:style>
-  <w:style w:type="paragraph" w:styleId="TOC3">
+  <w:style w:type="paragraph" w:styleId="Verzeichnis3">
     <w:name w:val="toc 3"/>
-    <w:basedOn w:val="Normal"/>
-    <w:next w:val="Normal"/>
+    <w:basedOn w:val="Standard"/>
+    <w:next w:val="Standard"/>
     <w:autoRedefine/>
     <w:uiPriority w:val="39"/>
     <w:unhideWhenUsed/>
@@ -5232,10 +5049,10 @@
       <w:szCs w:val="20"/>
     </w:rPr>
   </w:style>
-  <w:style w:type="paragraph" w:styleId="TOC4">
+  <w:style w:type="paragraph" w:styleId="Verzeichnis4">
     <w:name w:val="toc 4"/>
-    <w:basedOn w:val="Normal"/>
-    <w:next w:val="Normal"/>
+    <w:basedOn w:val="Standard"/>
+    <w:next w:val="Standard"/>
     <w:autoRedefine/>
     <w:uiPriority w:val="39"/>
     <w:semiHidden/>
@@ -5252,10 +5069,10 @@
       <w:szCs w:val="20"/>
     </w:rPr>
   </w:style>
-  <w:style w:type="paragraph" w:styleId="TOC5">
+  <w:style w:type="paragraph" w:styleId="Verzeichnis5">
     <w:name w:val="toc 5"/>
-    <w:basedOn w:val="Normal"/>
-    <w:next w:val="Normal"/>
+    <w:basedOn w:val="Standard"/>
+    <w:next w:val="Standard"/>
     <w:autoRedefine/>
     <w:uiPriority w:val="39"/>
     <w:semiHidden/>
@@ -5272,10 +5089,10 @@
       <w:szCs w:val="20"/>
     </w:rPr>
   </w:style>
-  <w:style w:type="paragraph" w:styleId="TOC6">
+  <w:style w:type="paragraph" w:styleId="Verzeichnis6">
     <w:name w:val="toc 6"/>
-    <w:basedOn w:val="Normal"/>
-    <w:next w:val="Normal"/>
+    <w:basedOn w:val="Standard"/>
+    <w:next w:val="Standard"/>
     <w:autoRedefine/>
     <w:uiPriority w:val="39"/>
     <w:semiHidden/>
@@ -5292,10 +5109,10 @@
       <w:szCs w:val="20"/>
     </w:rPr>
   </w:style>
-  <w:style w:type="paragraph" w:styleId="TOC7">
+  <w:style w:type="paragraph" w:styleId="Verzeichnis7">
     <w:name w:val="toc 7"/>
-    <w:basedOn w:val="Normal"/>
-    <w:next w:val="Normal"/>
+    <w:basedOn w:val="Standard"/>
+    <w:next w:val="Standard"/>
     <w:autoRedefine/>
     <w:uiPriority w:val="39"/>
     <w:semiHidden/>
@@ -5312,10 +5129,10 @@
       <w:szCs w:val="20"/>
     </w:rPr>
   </w:style>
-  <w:style w:type="paragraph" w:styleId="TOC8">
+  <w:style w:type="paragraph" w:styleId="Verzeichnis8">
     <w:name w:val="toc 8"/>
-    <w:basedOn w:val="Normal"/>
-    <w:next w:val="Normal"/>
+    <w:basedOn w:val="Standard"/>
+    <w:next w:val="Standard"/>
     <w:autoRedefine/>
     <w:uiPriority w:val="39"/>
     <w:semiHidden/>
@@ -5332,10 +5149,10 @@
       <w:szCs w:val="20"/>
     </w:rPr>
   </w:style>
-  <w:style w:type="paragraph" w:styleId="TOC9">
+  <w:style w:type="paragraph" w:styleId="Verzeichnis9">
     <w:name w:val="toc 9"/>
-    <w:basedOn w:val="Normal"/>
-    <w:next w:val="Normal"/>
+    <w:basedOn w:val="Standard"/>
+    <w:next w:val="Standard"/>
     <w:autoRedefine/>
     <w:uiPriority w:val="39"/>
     <w:semiHidden/>
@@ -5352,10 +5169,10 @@
       <w:szCs w:val="20"/>
     </w:rPr>
   </w:style>
-  <w:style w:type="character" w:customStyle="1" w:styleId="Heading2Char">
-    <w:name w:val="Heading 2 Char"/>
-    <w:basedOn w:val="DefaultParagraphFont"/>
-    <w:link w:val="Heading2"/>
+  <w:style w:type="character" w:customStyle="1" w:styleId="berschrift2Zchn">
+    <w:name w:val="Überschrift 2 Zchn"/>
+    <w:basedOn w:val="Absatz-Standardschriftart"/>
+    <w:link w:val="berschrift2"/>
     <w:uiPriority w:val="9"/>
     <w:rsid w:val="002E52C0"/>
     <w:rPr>
@@ -5381,10 +5198,10 @@
       </w14:textFill>
     </w:rPr>
   </w:style>
-  <w:style w:type="character" w:customStyle="1" w:styleId="Heading3Char">
-    <w:name w:val="Heading 3 Char"/>
-    <w:basedOn w:val="DefaultParagraphFont"/>
-    <w:link w:val="Heading3"/>
+  <w:style w:type="character" w:customStyle="1" w:styleId="berschrift3Zchn">
+    <w:name w:val="Überschrift 3 Zchn"/>
+    <w:basedOn w:val="Absatz-Standardschriftart"/>
+    <w:link w:val="berschrift3"/>
     <w:uiPriority w:val="9"/>
     <w:rsid w:val="002E52C0"/>
     <w:rPr>
@@ -5398,10 +5215,10 @@
       <w:sz w:val="28"/>
     </w:rPr>
   </w:style>
-  <w:style w:type="character" w:customStyle="1" w:styleId="Heading4Char">
-    <w:name w:val="Heading 4 Char"/>
-    <w:basedOn w:val="DefaultParagraphFont"/>
-    <w:link w:val="Heading4"/>
+  <w:style w:type="character" w:customStyle="1" w:styleId="berschrift4Zchn">
+    <w:name w:val="Überschrift 4 Zchn"/>
+    <w:basedOn w:val="Absatz-Standardschriftart"/>
+    <w:link w:val="berschrift4"/>
     <w:uiPriority w:val="9"/>
     <w:rsid w:val="002E52C0"/>
     <w:rPr>
@@ -5413,10 +5230,10 @@
       <w:sz w:val="24"/>
     </w:rPr>
   </w:style>
-  <w:style w:type="character" w:customStyle="1" w:styleId="Heading5Char">
-    <w:name w:val="Heading 5 Char"/>
-    <w:basedOn w:val="DefaultParagraphFont"/>
-    <w:link w:val="Heading5"/>
+  <w:style w:type="character" w:customStyle="1" w:styleId="berschrift5Zchn">
+    <w:name w:val="Überschrift 5 Zchn"/>
+    <w:basedOn w:val="Absatz-Standardschriftart"/>
+    <w:link w:val="berschrift5"/>
     <w:uiPriority w:val="9"/>
     <w:semiHidden/>
     <w:rsid w:val="002E52C0"/>
@@ -5428,10 +5245,10 @@
       <w:color w:val="C45911" w:themeColor="accent2" w:themeShade="BF"/>
     </w:rPr>
   </w:style>
-  <w:style w:type="character" w:customStyle="1" w:styleId="Heading6Char">
-    <w:name w:val="Heading 6 Char"/>
-    <w:basedOn w:val="DefaultParagraphFont"/>
-    <w:link w:val="Heading6"/>
+  <w:style w:type="character" w:customStyle="1" w:styleId="berschrift6Zchn">
+    <w:name w:val="Überschrift 6 Zchn"/>
+    <w:basedOn w:val="Absatz-Standardschriftart"/>
+    <w:link w:val="berschrift6"/>
     <w:uiPriority w:val="9"/>
     <w:semiHidden/>
     <w:rsid w:val="002E52C0"/>
@@ -5441,10 +5258,10 @@
       <w:color w:val="2F5496" w:themeColor="accent1" w:themeShade="BF"/>
     </w:rPr>
   </w:style>
-  <w:style w:type="character" w:customStyle="1" w:styleId="Heading7Char">
-    <w:name w:val="Heading 7 Char"/>
-    <w:basedOn w:val="DefaultParagraphFont"/>
-    <w:link w:val="Heading7"/>
+  <w:style w:type="character" w:customStyle="1" w:styleId="berschrift7Zchn">
+    <w:name w:val="Überschrift 7 Zchn"/>
+    <w:basedOn w:val="Absatz-Standardschriftart"/>
+    <w:link w:val="berschrift7"/>
     <w:uiPriority w:val="9"/>
     <w:semiHidden/>
     <w:rsid w:val="002E52C0"/>
@@ -5454,10 +5271,10 @@
       <w:color w:val="C45911" w:themeColor="accent2" w:themeShade="BF"/>
     </w:rPr>
   </w:style>
-  <w:style w:type="character" w:customStyle="1" w:styleId="Heading8Char">
-    <w:name w:val="Heading 8 Char"/>
-    <w:basedOn w:val="DefaultParagraphFont"/>
-    <w:link w:val="Heading8"/>
+  <w:style w:type="character" w:customStyle="1" w:styleId="berschrift8Zchn">
+    <w:name w:val="Überschrift 8 Zchn"/>
+    <w:basedOn w:val="Absatz-Standardschriftart"/>
+    <w:link w:val="berschrift8"/>
     <w:uiPriority w:val="9"/>
     <w:semiHidden/>
     <w:rsid w:val="002E52C0"/>
@@ -5467,10 +5284,10 @@
       <w:color w:val="4472C4" w:themeColor="accent1"/>
     </w:rPr>
   </w:style>
-  <w:style w:type="character" w:customStyle="1" w:styleId="Heading9Char">
-    <w:name w:val="Heading 9 Char"/>
-    <w:basedOn w:val="DefaultParagraphFont"/>
-    <w:link w:val="Heading9"/>
+  <w:style w:type="character" w:customStyle="1" w:styleId="berschrift9Zchn">
+    <w:name w:val="Überschrift 9 Zchn"/>
+    <w:basedOn w:val="Absatz-Standardschriftart"/>
+    <w:link w:val="berschrift9"/>
     <w:uiPriority w:val="9"/>
     <w:semiHidden/>
     <w:rsid w:val="002E52C0"/>
@@ -5483,10 +5300,10 @@
       <w:szCs w:val="21"/>
     </w:rPr>
   </w:style>
-  <w:style w:type="paragraph" w:styleId="Caption">
+  <w:style w:type="paragraph" w:styleId="Beschriftung">
     <w:name w:val="caption"/>
-    <w:basedOn w:val="Normal"/>
-    <w:next w:val="Normal"/>
+    <w:basedOn w:val="Standard"/>
+    <w:next w:val="Standard"/>
     <w:uiPriority w:val="35"/>
     <w:semiHidden/>
     <w:unhideWhenUsed/>
@@ -5500,11 +5317,11 @@
       <w:szCs w:val="18"/>
     </w:rPr>
   </w:style>
-  <w:style w:type="paragraph" w:styleId="Title">
+  <w:style w:type="paragraph" w:styleId="Titel">
     <w:name w:val="Title"/>
-    <w:basedOn w:val="Normal"/>
-    <w:next w:val="Normal"/>
-    <w:link w:val="TitleChar"/>
+    <w:basedOn w:val="Standard"/>
+    <w:next w:val="Standard"/>
+    <w:link w:val="TitelZchn"/>
     <w:uiPriority w:val="10"/>
     <w:qFormat/>
     <w:rsid w:val="002E52C0"/>
@@ -5530,10 +5347,10 @@
       </w14:textOutline>
     </w:rPr>
   </w:style>
-  <w:style w:type="character" w:customStyle="1" w:styleId="TitleChar">
-    <w:name w:val="Title Char"/>
-    <w:basedOn w:val="DefaultParagraphFont"/>
-    <w:link w:val="Title"/>
+  <w:style w:type="character" w:customStyle="1" w:styleId="TitelZchn">
+    <w:name w:val="Titel Zchn"/>
+    <w:basedOn w:val="Absatz-Standardschriftart"/>
+    <w:link w:val="Titel"/>
     <w:uiPriority w:val="10"/>
     <w:rsid w:val="002E52C0"/>
     <w:rPr>
@@ -5556,11 +5373,11 @@
       </w14:textOutline>
     </w:rPr>
   </w:style>
-  <w:style w:type="paragraph" w:styleId="Subtitle">
+  <w:style w:type="paragraph" w:styleId="Untertitel">
     <w:name w:val="Subtitle"/>
-    <w:basedOn w:val="Normal"/>
-    <w:next w:val="Normal"/>
-    <w:link w:val="SubtitleChar"/>
+    <w:basedOn w:val="Standard"/>
+    <w:next w:val="Standard"/>
+    <w:link w:val="UntertitelZchn"/>
     <w:uiPriority w:val="11"/>
     <w:qFormat/>
     <w:rsid w:val="002E52C0"/>
@@ -5575,10 +5392,10 @@
       <w:szCs w:val="24"/>
     </w:rPr>
   </w:style>
-  <w:style w:type="character" w:customStyle="1" w:styleId="SubtitleChar">
-    <w:name w:val="Subtitle Char"/>
-    <w:basedOn w:val="DefaultParagraphFont"/>
-    <w:link w:val="Subtitle"/>
+  <w:style w:type="character" w:customStyle="1" w:styleId="UntertitelZchn">
+    <w:name w:val="Untertitel Zchn"/>
+    <w:basedOn w:val="Absatz-Standardschriftart"/>
+    <w:link w:val="Untertitel"/>
     <w:uiPriority w:val="11"/>
     <w:rsid w:val="002E52C0"/>
     <w:rPr>
@@ -5590,7 +5407,7 @@
       <w:szCs w:val="24"/>
     </w:rPr>
   </w:style>
-  <w:style w:type="character" w:styleId="Strong">
+  <w:style w:type="character" w:styleId="Fett">
     <w:name w:val="Strong"/>
     <w:uiPriority w:val="22"/>
     <w:qFormat/>
@@ -5601,7 +5418,7 @@
       <w:spacing w:val="0"/>
     </w:rPr>
   </w:style>
-  <w:style w:type="character" w:styleId="Emphasis">
+  <w:style w:type="character" w:styleId="Hervorhebung">
     <w:name w:val="Emphasis"/>
     <w:uiPriority w:val="20"/>
     <w:qFormat/>
@@ -5615,10 +5432,10 @@
       <w:shd w:val="clear" w:color="auto" w:fill="E7E6E6" w:themeFill="background2"/>
     </w:rPr>
   </w:style>
-  <w:style w:type="paragraph" w:styleId="NoSpacing">
+  <w:style w:type="paragraph" w:styleId="KeinLeerraum">
     <w:name w:val="No Spacing"/>
-    <w:basedOn w:val="Normal"/>
-    <w:link w:val="NoSpacingChar"/>
+    <w:basedOn w:val="Standard"/>
+    <w:link w:val="KeinLeerraumZchn"/>
     <w:uiPriority w:val="1"/>
     <w:qFormat/>
     <w:rsid w:val="002E52C0"/>
@@ -5626,11 +5443,11 @@
       <w:spacing w:after="0" w:line="240" w:lineRule="auto"/>
     </w:pPr>
   </w:style>
-  <w:style w:type="paragraph" w:styleId="Quote">
+  <w:style w:type="paragraph" w:styleId="Zitat">
     <w:name w:val="Quote"/>
-    <w:basedOn w:val="Normal"/>
-    <w:next w:val="Normal"/>
-    <w:link w:val="QuoteChar"/>
+    <w:basedOn w:val="Standard"/>
+    <w:next w:val="Standard"/>
+    <w:link w:val="ZitatZchn"/>
     <w:uiPriority w:val="29"/>
     <w:qFormat/>
     <w:rsid w:val="002E52C0"/>
@@ -5641,10 +5458,10 @@
       <w:sz w:val="24"/>
     </w:rPr>
   </w:style>
-  <w:style w:type="character" w:customStyle="1" w:styleId="QuoteChar">
-    <w:name w:val="Quote Char"/>
-    <w:basedOn w:val="DefaultParagraphFont"/>
-    <w:link w:val="Quote"/>
+  <w:style w:type="character" w:customStyle="1" w:styleId="ZitatZchn">
+    <w:name w:val="Zitat Zchn"/>
+    <w:basedOn w:val="Absatz-Standardschriftart"/>
+    <w:link w:val="Zitat"/>
     <w:uiPriority w:val="29"/>
     <w:rsid w:val="002E52C0"/>
     <w:rPr>
@@ -5656,11 +5473,11 @@
       <w:szCs w:val="21"/>
     </w:rPr>
   </w:style>
-  <w:style w:type="paragraph" w:styleId="IntenseQuote">
+  <w:style w:type="paragraph" w:styleId="IntensivesZitat">
     <w:name w:val="Intense Quote"/>
-    <w:basedOn w:val="Normal"/>
-    <w:next w:val="Normal"/>
-    <w:link w:val="IntenseQuoteChar"/>
+    <w:basedOn w:val="Standard"/>
+    <w:next w:val="Standard"/>
+    <w:link w:val="IntensivesZitatZchn"/>
     <w:uiPriority w:val="30"/>
     <w:qFormat/>
     <w:rsid w:val="002E52C0"/>
@@ -5683,10 +5500,10 @@
       <w:szCs w:val="20"/>
     </w:rPr>
   </w:style>
-  <w:style w:type="character" w:customStyle="1" w:styleId="IntenseQuoteChar">
-    <w:name w:val="Intense Quote Char"/>
-    <w:basedOn w:val="DefaultParagraphFont"/>
-    <w:link w:val="IntenseQuote"/>
+  <w:style w:type="character" w:customStyle="1" w:styleId="IntensivesZitatZchn">
+    <w:name w:val="Intensives Zitat Zchn"/>
+    <w:basedOn w:val="Absatz-Standardschriftart"/>
+    <w:link w:val="IntensivesZitat"/>
     <w:uiPriority w:val="30"/>
     <w:rsid w:val="002E52C0"/>
     <w:rPr>
@@ -5700,7 +5517,7 @@
       <w:szCs w:val="20"/>
     </w:rPr>
   </w:style>
-  <w:style w:type="character" w:styleId="SubtleEmphasis">
+  <w:style w:type="character" w:styleId="SchwacheHervorhebung">
     <w:name w:val="Subtle Emphasis"/>
     <w:uiPriority w:val="19"/>
     <w:qFormat/>
@@ -5712,7 +5529,7 @@
       <w:color w:val="4472C4" w:themeColor="accent1"/>
     </w:rPr>
   </w:style>
-  <w:style w:type="character" w:styleId="IntenseEmphasis">
+  <w:style w:type="character" w:styleId="IntensiveHervorhebung">
     <w:name w:val="Intense Emphasis"/>
     <w:uiPriority w:val="21"/>
     <w:qFormat/>
@@ -5730,7 +5547,7 @@
       <w:vertAlign w:val="baseline"/>
     </w:rPr>
   </w:style>
-  <w:style w:type="character" w:styleId="SubtleReference">
+  <w:style w:type="character" w:styleId="SchwacherVerweis">
     <w:name w:val="Subtle Reference"/>
     <w:uiPriority w:val="31"/>
     <w:qFormat/>
@@ -5743,7 +5560,7 @@
       <w:u w:color="ED7D31" w:themeColor="accent2"/>
     </w:rPr>
   </w:style>
-  <w:style w:type="character" w:styleId="IntenseReference">
+  <w:style w:type="character" w:styleId="IntensiverVerweis">
     <w:name w:val="Intense Reference"/>
     <w:uiPriority w:val="32"/>
     <w:qFormat/>
@@ -5758,7 +5575,7 @@
       <w:u w:color="ED7D31" w:themeColor="accent2"/>
     </w:rPr>
   </w:style>
-  <w:style w:type="character" w:styleId="BookTitle">
+  <w:style w:type="character" w:styleId="Buchtitel">
     <w:name w:val="Book Title"/>
     <w:uiPriority w:val="33"/>
     <w:qFormat/>
@@ -5774,7 +5591,7 @@
   </w:style>
   <w:style w:type="paragraph" w:customStyle="1" w:styleId="PersonalName">
     <w:name w:val="Personal Name"/>
-    <w:basedOn w:val="Title"/>
+    <w:basedOn w:val="Titel"/>
     <w:rsid w:val="002E52C0"/>
     <w:rPr>
       <w:b w:val="0"/>
@@ -5784,10 +5601,10 @@
       <w:szCs w:val="28"/>
     </w:rPr>
   </w:style>
-  <w:style w:type="character" w:customStyle="1" w:styleId="NoSpacingChar">
-    <w:name w:val="No Spacing Char"/>
-    <w:basedOn w:val="DefaultParagraphFont"/>
-    <w:link w:val="NoSpacing"/>
+  <w:style w:type="character" w:customStyle="1" w:styleId="KeinLeerraumZchn">
+    <w:name w:val="Kein Leerraum Zchn"/>
+    <w:basedOn w:val="Absatz-Standardschriftart"/>
+    <w:link w:val="KeinLeerraum"/>
     <w:uiPriority w:val="1"/>
     <w:rsid w:val="002E52C0"/>
     <w:rPr>
@@ -5796,7 +5613,7 @@
       <w:szCs w:val="21"/>
     </w:rPr>
   </w:style>
-  <w:style w:type="paragraph" w:styleId="Revision">
+  <w:style w:type="paragraph" w:styleId="berarbeitung">
     <w:name w:val="Revision"/>
     <w:hidden/>
     <w:uiPriority w:val="99"/>
@@ -5811,9 +5628,9 @@
       <w:szCs w:val="21"/>
     </w:rPr>
   </w:style>
-  <w:style w:type="table" w:styleId="TableGrid">
+  <w:style w:type="table" w:styleId="Tabellenraster">
     <w:name w:val="Table Grid"/>
-    <w:basedOn w:val="TableNormal"/>
+    <w:basedOn w:val="NormaleTabelle"/>
     <w:uiPriority w:val="39"/>
     <w:rsid w:val="00DE4EF5"/>
     <w:pPr>
@@ -5835,9 +5652,9 @@
       </w:tblBorders>
     </w:tblPr>
   </w:style>
-  <w:style w:type="character" w:styleId="UnresolvedMention">
+  <w:style w:type="character" w:styleId="NichtaufgelsteErwhnung">
     <w:name w:val="Unresolved Mention"/>
-    <w:basedOn w:val="DefaultParagraphFont"/>
+    <w:basedOn w:val="Absatz-Standardschriftart"/>
     <w:uiPriority w:val="99"/>
     <w:semiHidden/>
     <w:unhideWhenUsed/>
@@ -5847,10 +5664,10 @@
       <w:shd w:val="clear" w:color="auto" w:fill="E1DFDD"/>
     </w:rPr>
   </w:style>
-  <w:style w:type="paragraph" w:styleId="Header">
+  <w:style w:type="paragraph" w:styleId="Kopfzeile">
     <w:name w:val="header"/>
-    <w:basedOn w:val="Normal"/>
-    <w:link w:val="HeaderChar"/>
+    <w:basedOn w:val="Standard"/>
+    <w:link w:val="KopfzeileZchn"/>
     <w:uiPriority w:val="99"/>
     <w:unhideWhenUsed/>
     <w:rsid w:val="00DE4EF5"/>
@@ -5862,10 +5679,10 @@
       <w:spacing w:after="0" w:line="240" w:lineRule="auto"/>
     </w:pPr>
   </w:style>
-  <w:style w:type="character" w:customStyle="1" w:styleId="HeaderChar">
-    <w:name w:val="Header Char"/>
-    <w:basedOn w:val="DefaultParagraphFont"/>
-    <w:link w:val="Header"/>
+  <w:style w:type="character" w:customStyle="1" w:styleId="KopfzeileZchn">
+    <w:name w:val="Kopfzeile Zchn"/>
+    <w:basedOn w:val="Absatz-Standardschriftart"/>
+    <w:link w:val="Kopfzeile"/>
     <w:uiPriority w:val="99"/>
     <w:rsid w:val="00DE4EF5"/>
     <w:rPr>
@@ -5874,10 +5691,10 @@
       <w:szCs w:val="21"/>
     </w:rPr>
   </w:style>
-  <w:style w:type="paragraph" w:styleId="Footer">
+  <w:style w:type="paragraph" w:styleId="Fuzeile">
     <w:name w:val="footer"/>
-    <w:basedOn w:val="Normal"/>
-    <w:link w:val="FooterChar"/>
+    <w:basedOn w:val="Standard"/>
+    <w:link w:val="FuzeileZchn"/>
     <w:uiPriority w:val="99"/>
     <w:unhideWhenUsed/>
     <w:rsid w:val="00DE4EF5"/>
@@ -5889,10 +5706,10 @@
       <w:spacing w:after="0" w:line="240" w:lineRule="auto"/>
     </w:pPr>
   </w:style>
-  <w:style w:type="character" w:customStyle="1" w:styleId="FooterChar">
-    <w:name w:val="Footer Char"/>
-    <w:basedOn w:val="DefaultParagraphFont"/>
-    <w:link w:val="Footer"/>
+  <w:style w:type="character" w:customStyle="1" w:styleId="FuzeileZchn">
+    <w:name w:val="Fußzeile Zchn"/>
+    <w:basedOn w:val="Absatz-Standardschriftart"/>
+    <w:link w:val="Fuzeile"/>
     <w:uiPriority w:val="99"/>
     <w:rsid w:val="00DE4EF5"/>
     <w:rPr>
@@ -5901,9 +5718,9 @@
       <w:szCs w:val="21"/>
     </w:rPr>
   </w:style>
-  <w:style w:type="table" w:styleId="PlainTable4">
+  <w:style w:type="table" w:styleId="EinfacheTabelle4">
     <w:name w:val="Plain Table 4"/>
-    <w:basedOn w:val="TableNormal"/>
+    <w:basedOn w:val="NormaleTabelle"/>
     <w:uiPriority w:val="44"/>
     <w:rsid w:val="00DE4EF5"/>
     <w:pPr>
@@ -5950,9 +5767,9 @@
       </w:tcPr>
     </w:tblStylePr>
   </w:style>
-  <w:style w:type="table" w:styleId="GridTable2-Accent1">
+  <w:style w:type="table" w:styleId="Gitternetztabelle2Akzent1">
     <w:name w:val="Grid Table 2 Accent 1"/>
-    <w:basedOn w:val="TableNormal"/>
+    <w:basedOn w:val="NormaleTabelle"/>
     <w:uiPriority w:val="47"/>
     <w:rsid w:val="00DE4EF5"/>
     <w:pPr>
@@ -6025,9 +5842,9 @@
       </w:tcPr>
     </w:tblStylePr>
   </w:style>
-  <w:style w:type="table" w:styleId="TableGridLight">
+  <w:style w:type="table" w:styleId="TabellemithellemGitternetz">
     <w:name w:val="Grid Table Light"/>
-    <w:basedOn w:val="TableNormal"/>
+    <w:basedOn w:val="NormaleTabelle"/>
     <w:uiPriority w:val="40"/>
     <w:rsid w:val="00DE4EF5"/>
     <w:pPr>
@@ -6044,9 +5861,9 @@
       </w:tblBorders>
     </w:tblPr>
   </w:style>
-  <w:style w:type="table" w:styleId="PlainTable5">
+  <w:style w:type="table" w:styleId="EinfacheTabelle5">
     <w:name w:val="Plain Table 5"/>
-    <w:basedOn w:val="TableNormal"/>
+    <w:basedOn w:val="NormaleTabelle"/>
     <w:uiPriority w:val="45"/>
     <w:rsid w:val="00DE4EF5"/>
     <w:pPr>
@@ -6164,9 +5981,9 @@
       </w:tcPr>
     </w:tblStylePr>
   </w:style>
-  <w:style w:type="table" w:styleId="PlainTable3">
+  <w:style w:type="table" w:styleId="EinfacheTabelle3">
     <w:name w:val="Plain Table 3"/>
-    <w:basedOn w:val="TableNormal"/>
+    <w:basedOn w:val="NormaleTabelle"/>
     <w:uiPriority w:val="43"/>
     <w:rsid w:val="00DE4EF5"/>
     <w:pPr>
@@ -6257,17 +6074,17 @@
       </w:tcPr>
     </w:tblStylePr>
   </w:style>
-  <w:style w:type="character" w:styleId="PageNumber">
+  <w:style w:type="character" w:styleId="Seitenzahl">
     <w:name w:val="page number"/>
-    <w:basedOn w:val="DefaultParagraphFont"/>
+    <w:basedOn w:val="Absatz-Standardschriftart"/>
     <w:uiPriority w:val="99"/>
     <w:semiHidden/>
     <w:unhideWhenUsed/>
     <w:rsid w:val="00945270"/>
   </w:style>
-  <w:style w:type="character" w:styleId="FollowedHyperlink">
+  <w:style w:type="character" w:styleId="BesuchterLink">
     <w:name w:val="FollowedHyperlink"/>
-    <w:basedOn w:val="DefaultParagraphFont"/>
+    <w:basedOn w:val="Absatz-Standardschriftart"/>
     <w:uiPriority w:val="99"/>
     <w:semiHidden/>
     <w:unhideWhenUsed/>

</xml_diff>